<commit_message>
commiting spring security assignment1
</commit_message>
<xml_diff>
--- a/08. Spring Security/Spring Security Assignment 1/Spring Security Assignment 1.docx
+++ b/08. Spring Security/Spring Security Assignment 1/Spring Security Assignment 1.docx
@@ -122,18 +122,7 @@
         <w:t xml:space="preserve"> </w:t>
       </w:r>
       <w:r>
-        <w:t>“admin” page, user needs to enter va</w:t>
-      </w:r>
-      <w:r>
-        <w:t xml:space="preserve">lid credentials. User must also </w:t>
-      </w:r>
-      <w:proofErr w:type="gramStart"/>
-      <w:r>
-        <w:t>logged</w:t>
-      </w:r>
-      <w:proofErr w:type="gramEnd"/>
-      <w:r>
-        <w:t xml:space="preserve"> out if successfully</w:t>
+        <w:t>“admin” page, user needs to enter valid credentials. User must also logged out if successfully</w:t>
       </w:r>
       <w:r>
         <w:rPr>
@@ -177,7 +166,6 @@
         </w:rPr>
         <w:t xml:space="preserve"> </w:t>
       </w:r>
-      <w:proofErr w:type="gramStart"/>
       <w:r>
         <w:t>annotation</w:t>
       </w:r>
@@ -190,7 +178,6 @@
       <w:r>
         <w:t>based</w:t>
       </w:r>
-      <w:proofErr w:type="gramEnd"/>
       <w:r>
         <w:rPr>
           <w:spacing w:val="-5"/>
@@ -255,18 +242,8 @@
           <w:bCs/>
           <w:sz w:val="25"/>
         </w:rPr>
-        <w:t xml:space="preserve">Refer </w:t>
-      </w:r>
-      <w:proofErr w:type="gramStart"/>
-      <w:r>
-        <w:rPr>
-          <w:b/>
-          <w:bCs/>
-          <w:sz w:val="25"/>
-        </w:rPr>
-        <w:t>Spring.Security.AssignmentQ</w:t>
-      </w:r>
-      <w:proofErr w:type="gramEnd"/>
+        <w:t>Refer Spring.Security.AssignmentQ</w:t>
+      </w:r>
       <w:r>
         <w:rPr>
           <w:b/>
@@ -333,15 +310,7 @@
         <w:pStyle w:val="BodyText"/>
       </w:pPr>
       <w:r>
-        <w:t xml:space="preserve">package </w:t>
-      </w:r>
-      <w:proofErr w:type="gramStart"/>
-      <w:r>
-        <w:t>com.springsecurity</w:t>
-      </w:r>
-      <w:proofErr w:type="gramEnd"/>
-      <w:r>
-        <w:t>.assignmentQ1;</w:t>
+        <w:t>package com.springsecurity.assignmentQ1;</w:t>
       </w:r>
     </w:p>
     <w:p>
@@ -357,13 +326,8 @@
         <w:t xml:space="preserve">import </w:t>
       </w:r>
       <w:proofErr w:type="spellStart"/>
-      <w:proofErr w:type="gramStart"/>
-      <w:r>
-        <w:t>org.springframework</w:t>
-      </w:r>
-      <w:proofErr w:type="gramEnd"/>
-      <w:r>
-        <w:t>.boot.SpringApplication</w:t>
+      <w:r>
+        <w:t>org.springframework.boot.SpringApplication</w:t>
       </w:r>
       <w:proofErr w:type="spellEnd"/>
       <w:r>
@@ -378,13 +342,8 @@
         <w:t xml:space="preserve">import </w:t>
       </w:r>
       <w:proofErr w:type="spellStart"/>
-      <w:proofErr w:type="gramStart"/>
-      <w:r>
-        <w:t>org.springframework</w:t>
-      </w:r>
-      <w:proofErr w:type="gramEnd"/>
-      <w:r>
-        <w:t>.boot.autoconfigure.SpringBootApplication</w:t>
+      <w:r>
+        <w:t>org.springframework.boot.autoconfigure.SpringBootApplication</w:t>
       </w:r>
       <w:proofErr w:type="spellEnd"/>
       <w:r>
@@ -423,15 +382,7 @@
       </w:pPr>
       <w:r>
         <w:tab/>
-        <w:t xml:space="preserve">public static void </w:t>
-      </w:r>
-      <w:proofErr w:type="gramStart"/>
-      <w:r>
-        <w:t>main(</w:t>
-      </w:r>
-      <w:proofErr w:type="gramEnd"/>
-      <w:r>
-        <w:t xml:space="preserve">String[] </w:t>
+        <w:t xml:space="preserve">public static void main(String[] </w:t>
       </w:r>
       <w:proofErr w:type="spellStart"/>
       <w:r>
@@ -453,7 +404,6 @@
         <w:tab/>
       </w:r>
       <w:proofErr w:type="spellStart"/>
-      <w:proofErr w:type="gramStart"/>
       <w:r>
         <w:t>SpringApplication.run</w:t>
       </w:r>
@@ -462,7 +412,6 @@
         <w:t>(</w:t>
       </w:r>
       <w:proofErr w:type="spellStart"/>
-      <w:proofErr w:type="gramEnd"/>
       <w:r>
         <w:t>Application.class</w:t>
       </w:r>
@@ -546,15 +495,7 @@
         <w:pStyle w:val="BodyText"/>
       </w:pPr>
       <w:r>
-        <w:t xml:space="preserve">package </w:t>
-      </w:r>
-      <w:proofErr w:type="gramStart"/>
-      <w:r>
-        <w:t>com.springsecurity</w:t>
-      </w:r>
-      <w:proofErr w:type="gramEnd"/>
-      <w:r>
-        <w:t>.assignmentQ1;</w:t>
+        <w:t>package com.springsecurity.assignmentQ1;</w:t>
       </w:r>
     </w:p>
     <w:p>
@@ -570,13 +511,8 @@
         <w:t xml:space="preserve">import </w:t>
       </w:r>
       <w:proofErr w:type="spellStart"/>
-      <w:proofErr w:type="gramStart"/>
-      <w:r>
-        <w:t>org.springframework</w:t>
-      </w:r>
-      <w:proofErr w:type="gramEnd"/>
-      <w:r>
-        <w:t>.boot.SpringApplication</w:t>
+      <w:r>
+        <w:t>org.springframework.boot.SpringApplication</w:t>
       </w:r>
       <w:proofErr w:type="spellEnd"/>
       <w:r>
@@ -591,13 +527,8 @@
         <w:t xml:space="preserve">import </w:t>
       </w:r>
       <w:proofErr w:type="spellStart"/>
-      <w:proofErr w:type="gramStart"/>
-      <w:r>
-        <w:t>org.springframework</w:t>
-      </w:r>
-      <w:proofErr w:type="gramEnd"/>
-      <w:r>
-        <w:t>.boot.autoconfigure.SpringBootApplication</w:t>
+      <w:r>
+        <w:t>org.springframework.boot.autoconfigure.SpringBootApplication</w:t>
       </w:r>
       <w:proofErr w:type="spellEnd"/>
       <w:r>
@@ -636,15 +567,7 @@
       </w:pPr>
       <w:r>
         <w:tab/>
-        <w:t xml:space="preserve">public static void </w:t>
-      </w:r>
-      <w:proofErr w:type="gramStart"/>
-      <w:r>
-        <w:t>main(</w:t>
-      </w:r>
-      <w:proofErr w:type="gramEnd"/>
-      <w:r>
-        <w:t xml:space="preserve">String[] </w:t>
+        <w:t xml:space="preserve">public static void main(String[] </w:t>
       </w:r>
       <w:proofErr w:type="spellStart"/>
       <w:r>
@@ -666,7 +589,6 @@
         <w:tab/>
       </w:r>
       <w:proofErr w:type="spellStart"/>
-      <w:proofErr w:type="gramStart"/>
       <w:r>
         <w:t>SpringApplication.run</w:t>
       </w:r>
@@ -675,7 +597,6 @@
         <w:t>(</w:t>
       </w:r>
       <w:proofErr w:type="spellStart"/>
-      <w:proofErr w:type="gramEnd"/>
       <w:r>
         <w:t>Application.class</w:t>
       </w:r>
@@ -759,15 +680,7 @@
         <w:pStyle w:val="BodyText"/>
       </w:pPr>
       <w:r>
-        <w:t xml:space="preserve">package </w:t>
-      </w:r>
-      <w:proofErr w:type="gramStart"/>
-      <w:r>
-        <w:t>com.springsecurity</w:t>
-      </w:r>
-      <w:proofErr w:type="gramEnd"/>
-      <w:r>
-        <w:t>.assignmentQ1.config;</w:t>
+        <w:t>package com.springsecurity.assignmentQ1.config;</w:t>
       </w:r>
     </w:p>
     <w:p>
@@ -783,13 +696,8 @@
         <w:t xml:space="preserve">import </w:t>
       </w:r>
       <w:proofErr w:type="spellStart"/>
-      <w:proofErr w:type="gramStart"/>
-      <w:r>
-        <w:t>org.springframework</w:t>
-      </w:r>
-      <w:proofErr w:type="gramEnd"/>
-      <w:r>
-        <w:t>.context.annotation.Bean</w:t>
+      <w:r>
+        <w:t>org.springframework.context.annotation.Bean</w:t>
       </w:r>
       <w:proofErr w:type="spellEnd"/>
       <w:r>
@@ -804,13 +712,8 @@
         <w:t xml:space="preserve">import </w:t>
       </w:r>
       <w:proofErr w:type="spellStart"/>
-      <w:proofErr w:type="gramStart"/>
-      <w:r>
-        <w:t>org.springframework</w:t>
-      </w:r>
-      <w:proofErr w:type="gramEnd"/>
-      <w:r>
-        <w:t>.context.annotation.Configuration</w:t>
+      <w:r>
+        <w:t>org.springframework.context.annotation.Configuration</w:t>
       </w:r>
       <w:proofErr w:type="spellEnd"/>
       <w:r>
@@ -822,15 +725,35 @@
         <w:pStyle w:val="BodyText"/>
       </w:pPr>
       <w:r>
+        <w:t>import org.springframework.security.config.annotation.authentication.builders.AuthenticationManagerBuilder;</w:t>
+      </w:r>
+    </w:p>
+    <w:p>
+      <w:pPr>
+        <w:pStyle w:val="BodyText"/>
+      </w:pPr>
+      <w:r>
         <w:t xml:space="preserve">import </w:t>
       </w:r>
-      <w:proofErr w:type="gramStart"/>
-      <w:r>
-        <w:t>org.springframework</w:t>
-      </w:r>
-      <w:proofErr w:type="gramEnd"/>
-      <w:r>
-        <w:t>.security.config.annotation.authentication.builders.AuthenticationManagerBuilder;</w:t>
+      <w:r>
+        <w:lastRenderedPageBreak/>
+        <w:t>org.springframework.security.config.annotation.web.configuration.EnableWebSecurity;</w:t>
+      </w:r>
+    </w:p>
+    <w:p>
+      <w:pPr>
+        <w:pStyle w:val="BodyText"/>
+      </w:pPr>
+      <w:r>
+        <w:t>import org.springframework.security.config.annotation.web.configuration.WebSecurityConfigurerAdapter;</w:t>
+      </w:r>
+    </w:p>
+    <w:p>
+      <w:pPr>
+        <w:pStyle w:val="BodyText"/>
+      </w:pPr>
+      <w:r>
+        <w:t>import org.springframework.security.crypto.bcrypt.BCryptPasswordEncoder;</w:t>
       </w:r>
     </w:p>
     <w:p>
@@ -840,63 +763,9 @@
       <w:r>
         <w:t xml:space="preserve">import </w:t>
       </w:r>
-      <w:proofErr w:type="gramStart"/>
-      <w:r>
-        <w:lastRenderedPageBreak/>
-        <w:t>org.springframework.security.config.annotation.web.configuration</w:t>
-      </w:r>
-      <w:proofErr w:type="gramEnd"/>
-      <w:r>
-        <w:t>.EnableWebSecurity;</w:t>
-      </w:r>
-    </w:p>
-    <w:p>
-      <w:pPr>
-        <w:pStyle w:val="BodyText"/>
-      </w:pPr>
-      <w:r>
-        <w:t xml:space="preserve">import </w:t>
-      </w:r>
-      <w:proofErr w:type="gramStart"/>
-      <w:r>
-        <w:t>org.springframework.security.config.annotation.web.configuration</w:t>
-      </w:r>
-      <w:proofErr w:type="gramEnd"/>
-      <w:r>
-        <w:t>.WebSecurityConfigurerAdapter;</w:t>
-      </w:r>
-    </w:p>
-    <w:p>
-      <w:pPr>
-        <w:pStyle w:val="BodyText"/>
-      </w:pPr>
-      <w:r>
-        <w:t xml:space="preserve">import </w:t>
-      </w:r>
-      <w:proofErr w:type="gramStart"/>
-      <w:r>
-        <w:t>org.springframework</w:t>
-      </w:r>
-      <w:proofErr w:type="gramEnd"/>
-      <w:r>
-        <w:t>.security.crypto.bcrypt.BCryptPasswordEncoder;</w:t>
-      </w:r>
-    </w:p>
-    <w:p>
-      <w:pPr>
-        <w:pStyle w:val="BodyText"/>
-      </w:pPr>
-      <w:r>
-        <w:t xml:space="preserve">import </w:t>
-      </w:r>
-      <w:proofErr w:type="spellStart"/>
-      <w:proofErr w:type="gramStart"/>
-      <w:r>
-        <w:t>org.springframework</w:t>
-      </w:r>
-      <w:proofErr w:type="gramEnd"/>
-      <w:r>
-        <w:t>.security.crypto.password.PasswordEncoder</w:t>
+      <w:proofErr w:type="spellStart"/>
+      <w:r>
+        <w:t>org.springframework.security.crypto.password.PasswordEncoder</w:t>
       </w:r>
       <w:proofErr w:type="spellEnd"/>
       <w:r>
@@ -966,14 +835,9 @@
         <w:pStyle w:val="BodyText"/>
       </w:pPr>
       <w:r>
-        <w:t xml:space="preserve">    protected void </w:t>
-      </w:r>
-      <w:proofErr w:type="gramStart"/>
-      <w:r>
-        <w:t>configure(</w:t>
-      </w:r>
-      <w:proofErr w:type="spellStart"/>
-      <w:proofErr w:type="gramEnd"/>
+        <w:t xml:space="preserve">    protected void configure(</w:t>
+      </w:r>
+      <w:proofErr w:type="spellStart"/>
       <w:r>
         <w:t>AuthenticationManagerBuilder</w:t>
       </w:r>
@@ -995,18 +859,13 @@
         <w:pStyle w:val="BodyText"/>
       </w:pPr>
       <w:r>
-        <w:t xml:space="preserve">                </w:t>
-      </w:r>
-      <w:proofErr w:type="gramStart"/>
-      <w:r>
-        <w:t>.</w:t>
+        <w:t xml:space="preserve">                .</w:t>
       </w:r>
       <w:proofErr w:type="spellStart"/>
       <w:r>
         <w:t>inMemoryAuthentication</w:t>
       </w:r>
       <w:proofErr w:type="spellEnd"/>
-      <w:proofErr w:type="gramEnd"/>
       <w:r>
         <w:t>()</w:t>
       </w:r>
@@ -1016,18 +875,13 @@
         <w:pStyle w:val="BodyText"/>
       </w:pPr>
       <w:r>
-        <w:t xml:space="preserve">                </w:t>
-      </w:r>
-      <w:proofErr w:type="gramStart"/>
-      <w:r>
-        <w:t>.</w:t>
+        <w:t xml:space="preserve">                .</w:t>
       </w:r>
       <w:proofErr w:type="spellStart"/>
       <w:r>
         <w:t>withUser</w:t>
       </w:r>
       <w:proofErr w:type="spellEnd"/>
-      <w:proofErr w:type="gramEnd"/>
       <w:r>
         <w:t>("Sanket Bolamwar")</w:t>
       </w:r>
@@ -1037,15 +891,7 @@
         <w:pStyle w:val="BodyText"/>
       </w:pPr>
       <w:r>
-        <w:t xml:space="preserve">                </w:t>
-      </w:r>
-      <w:proofErr w:type="gramStart"/>
-      <w:r>
-        <w:t>.password</w:t>
-      </w:r>
-      <w:proofErr w:type="gramEnd"/>
-      <w:r>
-        <w:t>(</w:t>
+        <w:t xml:space="preserve">                .password(</w:t>
       </w:r>
       <w:proofErr w:type="spellStart"/>
       <w:r>
@@ -1061,15 +907,7 @@
         <w:pStyle w:val="BodyText"/>
       </w:pPr>
       <w:r>
-        <w:t xml:space="preserve">                </w:t>
-      </w:r>
-      <w:proofErr w:type="gramStart"/>
-      <w:r>
-        <w:t>.roles</w:t>
-      </w:r>
-      <w:proofErr w:type="gramEnd"/>
-      <w:r>
-        <w:t>("ADMIN");</w:t>
+        <w:t xml:space="preserve">                .roles("ADMIN");</w:t>
       </w:r>
     </w:p>
     <w:p>
@@ -1109,17 +947,12 @@
         <w:t xml:space="preserve"> </w:t>
       </w:r>
       <w:proofErr w:type="spellStart"/>
-      <w:proofErr w:type="gramStart"/>
       <w:r>
         <w:t>passwordEncoder</w:t>
       </w:r>
       <w:proofErr w:type="spellEnd"/>
       <w:r>
-        <w:t>(</w:t>
-      </w:r>
-      <w:proofErr w:type="gramEnd"/>
-      <w:r>
-        <w:t>) {</w:t>
+        <w:t>() {</w:t>
       </w:r>
     </w:p>
     <w:p>
@@ -1130,17 +963,12 @@
         <w:t xml:space="preserve">        return new </w:t>
       </w:r>
       <w:proofErr w:type="spellStart"/>
-      <w:proofErr w:type="gramStart"/>
       <w:r>
         <w:t>BCryptPasswordEncoder</w:t>
       </w:r>
       <w:proofErr w:type="spellEnd"/>
       <w:r>
-        <w:t>(</w:t>
-      </w:r>
-      <w:proofErr w:type="gramEnd"/>
-      <w:r>
-        <w:t>10);</w:t>
+        <w:t>(10);</w:t>
       </w:r>
     </w:p>
     <w:p>
@@ -1231,6 +1059,7 @@
         <w:rPr>
           <w:b/>
           <w:bCs/>
+          <w:noProof/>
           <w:sz w:val="25"/>
         </w:rPr>
         <w:drawing>
@@ -1354,6 +1183,7 @@
         <w:rPr>
           <w:b/>
           <w:bCs/>
+          <w:noProof/>
           <w:sz w:val="25"/>
         </w:rPr>
         <w:drawing>
@@ -1434,6 +1264,7 @@
       </w:pPr>
       <w:r>
         <w:rPr>
+          <w:noProof/>
           <w:sz w:val="25"/>
         </w:rPr>
         <w:drawing>
@@ -1494,7 +1325,6 @@
           <w:sz w:val="25"/>
         </w:rPr>
       </w:pPr>
-      <w:proofErr w:type="gramStart"/>
       <w:r>
         <w:rPr>
           <w:b/>
@@ -1503,35 +1333,35 @@
         </w:rPr>
         <w:t>Logout :</w:t>
       </w:r>
-      <w:proofErr w:type="gramEnd"/>
-    </w:p>
-    <w:p>
-      <w:pPr>
-        <w:pStyle w:val="BodyText"/>
-        <w:spacing w:before="5"/>
-        <w:ind w:left="0"/>
-        <w:rPr>
-          <w:b/>
-          <w:bCs/>
-          <w:sz w:val="25"/>
-        </w:rPr>
-      </w:pPr>
-    </w:p>
-    <w:p>
-      <w:pPr>
-        <w:pStyle w:val="BodyText"/>
-        <w:spacing w:before="5"/>
-        <w:ind w:left="0"/>
-        <w:rPr>
-          <w:b/>
-          <w:bCs/>
-          <w:sz w:val="25"/>
-        </w:rPr>
-      </w:pPr>
-      <w:r>
-        <w:rPr>
-          <w:b/>
-          <w:bCs/>
+    </w:p>
+    <w:p>
+      <w:pPr>
+        <w:pStyle w:val="BodyText"/>
+        <w:spacing w:before="5"/>
+        <w:ind w:left="0"/>
+        <w:rPr>
+          <w:b/>
+          <w:bCs/>
+          <w:sz w:val="25"/>
+        </w:rPr>
+      </w:pPr>
+    </w:p>
+    <w:p>
+      <w:pPr>
+        <w:pStyle w:val="BodyText"/>
+        <w:spacing w:before="5"/>
+        <w:ind w:left="0"/>
+        <w:rPr>
+          <w:b/>
+          <w:bCs/>
+          <w:sz w:val="25"/>
+        </w:rPr>
+      </w:pPr>
+      <w:r>
+        <w:rPr>
+          <w:b/>
+          <w:bCs/>
+          <w:noProof/>
           <w:sz w:val="25"/>
         </w:rPr>
         <w:drawing>
@@ -1663,10 +1493,7 @@
         <w:t xml:space="preserve"> </w:t>
       </w:r>
       <w:r>
-        <w:t>se</w:t>
-      </w:r>
-      <w:r>
-        <w:t>curity.</w:t>
+        <w:t>security.</w:t>
       </w:r>
     </w:p>
     <w:p>
@@ -1701,7 +1528,6 @@
         </w:rPr>
         <w:t xml:space="preserve"> </w:t>
       </w:r>
-      <w:proofErr w:type="gramStart"/>
       <w:r>
         <w:t>annotation</w:t>
       </w:r>
@@ -1714,7 +1540,6 @@
       <w:r>
         <w:t>based</w:t>
       </w:r>
-      <w:proofErr w:type="gramEnd"/>
       <w:r>
         <w:rPr>
           <w:spacing w:val="-5"/>
@@ -1775,25 +1600,7 @@
           <w:bCs/>
           <w:sz w:val="25"/>
         </w:rPr>
-        <w:t xml:space="preserve">Refer </w:t>
-      </w:r>
-      <w:proofErr w:type="gramStart"/>
-      <w:r>
-        <w:rPr>
-          <w:b/>
-          <w:bCs/>
-          <w:sz w:val="25"/>
-        </w:rPr>
-        <w:t>Spring.Security.AssignmentQ</w:t>
-      </w:r>
-      <w:proofErr w:type="gramEnd"/>
-      <w:r>
-        <w:rPr>
-          <w:b/>
-          <w:bCs/>
-          <w:sz w:val="25"/>
-        </w:rPr>
-        <w:t>2 file</w:t>
+        <w:t>Refer Spring.Security.AssignmentQ2 file</w:t>
       </w:r>
     </w:p>
     <w:p>
@@ -1833,15 +1640,7 @@
         <w:pStyle w:val="BodyText"/>
       </w:pPr>
       <w:r>
-        <w:t xml:space="preserve">package </w:t>
-      </w:r>
-      <w:proofErr w:type="gramStart"/>
-      <w:r>
-        <w:t>com.springsecurity</w:t>
-      </w:r>
-      <w:proofErr w:type="gramEnd"/>
-      <w:r>
-        <w:t>.assignmentQ2;</w:t>
+        <w:t>package com.springsecurity.assignmentQ2;</w:t>
       </w:r>
     </w:p>
     <w:p>
@@ -1857,13 +1656,8 @@
         <w:t xml:space="preserve">import </w:t>
       </w:r>
       <w:proofErr w:type="spellStart"/>
-      <w:proofErr w:type="gramStart"/>
-      <w:r>
-        <w:t>org.springframework</w:t>
-      </w:r>
-      <w:proofErr w:type="gramEnd"/>
-      <w:r>
-        <w:t>.boot.SpringApplication</w:t>
+      <w:r>
+        <w:t>org.springframework.boot.SpringApplication</w:t>
       </w:r>
       <w:proofErr w:type="spellEnd"/>
       <w:r>
@@ -1878,13 +1672,8 @@
         <w:t xml:space="preserve">import </w:t>
       </w:r>
       <w:proofErr w:type="spellStart"/>
-      <w:proofErr w:type="gramStart"/>
-      <w:r>
-        <w:t>org.springframework</w:t>
-      </w:r>
-      <w:proofErr w:type="gramEnd"/>
-      <w:r>
-        <w:t>.boot.autoconfigure.SpringBootApplication</w:t>
+      <w:r>
+        <w:t>org.springframework.boot.autoconfigure.SpringBootApplication</w:t>
       </w:r>
       <w:proofErr w:type="spellEnd"/>
       <w:r>
@@ -1923,15 +1712,7 @@
       </w:pPr>
       <w:r>
         <w:tab/>
-        <w:t xml:space="preserve">public static void </w:t>
-      </w:r>
-      <w:proofErr w:type="gramStart"/>
-      <w:r>
-        <w:t>main(</w:t>
-      </w:r>
-      <w:proofErr w:type="gramEnd"/>
-      <w:r>
-        <w:t xml:space="preserve">String[] </w:t>
+        <w:t xml:space="preserve">public static void main(String[] </w:t>
       </w:r>
       <w:proofErr w:type="spellStart"/>
       <w:r>
@@ -1953,7 +1734,6 @@
         <w:tab/>
       </w:r>
       <w:proofErr w:type="spellStart"/>
-      <w:proofErr w:type="gramStart"/>
       <w:r>
         <w:t>SpringApplication.run</w:t>
       </w:r>
@@ -1962,7 +1742,6 @@
         <w:t>(</w:t>
       </w:r>
       <w:proofErr w:type="spellStart"/>
-      <w:proofErr w:type="gramEnd"/>
       <w:r>
         <w:t>Application.class</w:t>
       </w:r>
@@ -2053,15 +1832,7 @@
         <w:pStyle w:val="BodyText"/>
       </w:pPr>
       <w:r>
-        <w:t xml:space="preserve">package </w:t>
-      </w:r>
-      <w:proofErr w:type="gramStart"/>
-      <w:r>
-        <w:t>com.springsecurity</w:t>
-      </w:r>
-      <w:proofErr w:type="gramEnd"/>
-      <w:r>
-        <w:t>.assignmentQ2.controller;</w:t>
+        <w:t>package com.springsecurity.assignmentQ2.controller;</w:t>
       </w:r>
     </w:p>
     <w:p>
@@ -2077,13 +1848,8 @@
         <w:t xml:space="preserve">import </w:t>
       </w:r>
       <w:proofErr w:type="spellStart"/>
-      <w:proofErr w:type="gramStart"/>
-      <w:r>
-        <w:t>org.springframework</w:t>
-      </w:r>
-      <w:proofErr w:type="gramEnd"/>
-      <w:r>
-        <w:t>.stereotype.Controller</w:t>
+      <w:r>
+        <w:t>org.springframework.stereotype.Controller</w:t>
       </w:r>
       <w:proofErr w:type="spellEnd"/>
       <w:r>
@@ -2098,13 +1864,8 @@
         <w:t xml:space="preserve">import </w:t>
       </w:r>
       <w:proofErr w:type="spellStart"/>
-      <w:proofErr w:type="gramStart"/>
-      <w:r>
-        <w:t>org.springframework.web.bind</w:t>
-      </w:r>
-      <w:proofErr w:type="gramEnd"/>
-      <w:r>
-        <w:t>.annotation.GetMapping</w:t>
+      <w:r>
+        <w:t>org.springframework.web.bind.annotation.GetMapping</w:t>
       </w:r>
       <w:proofErr w:type="spellEnd"/>
       <w:r>
@@ -2119,13 +1880,8 @@
         <w:t xml:space="preserve">import </w:t>
       </w:r>
       <w:proofErr w:type="spellStart"/>
-      <w:proofErr w:type="gramStart"/>
-      <w:r>
-        <w:t>org.springframework.web.bind</w:t>
-      </w:r>
-      <w:proofErr w:type="gramEnd"/>
-      <w:r>
-        <w:t>.annotation.ResponseBody</w:t>
+      <w:r>
+        <w:t>org.springframework.web.bind.annotation.ResponseBody</w:t>
       </w:r>
       <w:proofErr w:type="spellEnd"/>
       <w:r>
@@ -2145,13 +1901,8 @@
         <w:t xml:space="preserve">import </w:t>
       </w:r>
       <w:proofErr w:type="spellStart"/>
-      <w:proofErr w:type="gramStart"/>
-      <w:r>
-        <w:t>org.springframework</w:t>
-      </w:r>
-      <w:proofErr w:type="gramEnd"/>
-      <w:r>
-        <w:t>.stereotype.Controller</w:t>
+      <w:r>
+        <w:t>org.springframework.stereotype.Controller</w:t>
       </w:r>
       <w:proofErr w:type="spellEnd"/>
       <w:r>
@@ -2166,13 +1917,8 @@
         <w:t xml:space="preserve">import </w:t>
       </w:r>
       <w:proofErr w:type="spellStart"/>
-      <w:proofErr w:type="gramStart"/>
-      <w:r>
-        <w:t>org.springframework.web.bind</w:t>
-      </w:r>
-      <w:proofErr w:type="gramEnd"/>
-      <w:r>
-        <w:t>.annotation.GetMapping</w:t>
+      <w:r>
+        <w:t>org.springframework.web.bind.annotation.GetMapping</w:t>
       </w:r>
       <w:proofErr w:type="spellEnd"/>
       <w:r>
@@ -2187,13 +1933,8 @@
         <w:t xml:space="preserve">import </w:t>
       </w:r>
       <w:proofErr w:type="spellStart"/>
-      <w:proofErr w:type="gramStart"/>
-      <w:r>
-        <w:t>org.springframework.web.bind</w:t>
-      </w:r>
-      <w:proofErr w:type="gramEnd"/>
-      <w:r>
-        <w:t>.annotation.ResponseBody</w:t>
+      <w:r>
+        <w:t>org.springframework.web.bind.annotation.ResponseBody</w:t>
       </w:r>
       <w:proofErr w:type="spellEnd"/>
       <w:r>
@@ -2247,23 +1988,68 @@
         <w:pStyle w:val="BodyText"/>
       </w:pPr>
       <w:r>
+        <w:t xml:space="preserve">    public String login() {</w:t>
+      </w:r>
+    </w:p>
+    <w:p>
+      <w:pPr>
+        <w:pStyle w:val="BodyText"/>
+      </w:pPr>
+      <w:r>
+        <w:t xml:space="preserve">        return "login.html";</w:t>
+      </w:r>
+    </w:p>
+    <w:p>
+      <w:pPr>
+        <w:pStyle w:val="BodyText"/>
+      </w:pPr>
+      <w:r>
+        <w:t xml:space="preserve">    }</w:t>
+      </w:r>
+    </w:p>
+    <w:p>
+      <w:pPr>
+        <w:pStyle w:val="BodyText"/>
+      </w:pPr>
+    </w:p>
+    <w:p>
+      <w:pPr>
+        <w:pStyle w:val="BodyText"/>
+      </w:pPr>
+      <w:r>
+        <w:t xml:space="preserve">    @GetMapping("/admin")</w:t>
+      </w:r>
+    </w:p>
+    <w:p>
+      <w:pPr>
+        <w:pStyle w:val="BodyText"/>
+      </w:pPr>
+      <w:r>
+        <w:t xml:space="preserve">    @ResponseBody</w:t>
+      </w:r>
+    </w:p>
+    <w:p>
+      <w:pPr>
+        <w:pStyle w:val="BodyText"/>
+      </w:pPr>
+      <w:r>
         <w:t xml:space="preserve">    public String </w:t>
       </w:r>
-      <w:proofErr w:type="gramStart"/>
-      <w:r>
-        <w:t>login(</w:t>
-      </w:r>
-      <w:proofErr w:type="gramEnd"/>
-      <w:r>
-        <w:t>) {</w:t>
-      </w:r>
-    </w:p>
-    <w:p>
-      <w:pPr>
-        <w:pStyle w:val="BodyText"/>
-      </w:pPr>
-      <w:r>
-        <w:t xml:space="preserve">        return "login.html";</w:t>
+      <w:proofErr w:type="spellStart"/>
+      <w:r>
+        <w:t>hellWorld</w:t>
+      </w:r>
+      <w:proofErr w:type="spellEnd"/>
+      <w:r>
+        <w:t>() {</w:t>
+      </w:r>
+    </w:p>
+    <w:p>
+      <w:pPr>
+        <w:pStyle w:val="BodyText"/>
+      </w:pPr>
+      <w:r>
+        <w:t xml:space="preserve">        return "Hello World!!";</w:t>
       </w:r>
     </w:p>
     <w:p>
@@ -2278,50 +2064,416 @@
       <w:pPr>
         <w:pStyle w:val="BodyText"/>
       </w:pPr>
-    </w:p>
-    <w:p>
-      <w:pPr>
-        <w:pStyle w:val="BodyText"/>
-      </w:pPr>
-      <w:r>
-        <w:t xml:space="preserve">    @GetMapping("/admin")</w:t>
-      </w:r>
-    </w:p>
-    <w:p>
-      <w:pPr>
-        <w:pStyle w:val="BodyText"/>
-      </w:pPr>
-      <w:r>
-        <w:t xml:space="preserve">    @ResponseBody</w:t>
-      </w:r>
-    </w:p>
-    <w:p>
-      <w:pPr>
-        <w:pStyle w:val="BodyText"/>
-      </w:pPr>
-      <w:r>
-        <w:t xml:space="preserve">    public String </w:t>
-      </w:r>
-      <w:proofErr w:type="spellStart"/>
-      <w:proofErr w:type="gramStart"/>
-      <w:r>
-        <w:t>hellWorld</w:t>
-      </w:r>
-      <w:proofErr w:type="spellEnd"/>
-      <w:r>
-        <w:t>(</w:t>
-      </w:r>
-      <w:proofErr w:type="gramEnd"/>
-      <w:r>
-        <w:t>) {</w:t>
-      </w:r>
-    </w:p>
-    <w:p>
-      <w:pPr>
-        <w:pStyle w:val="BodyText"/>
-      </w:pPr>
-      <w:r>
-        <w:t xml:space="preserve">        return "Hello World!!";</w:t>
+      <w:r>
+        <w:t>}</w:t>
+      </w:r>
+    </w:p>
+    <w:p>
+      <w:pPr>
+        <w:pStyle w:val="BodyText"/>
+        <w:ind w:left="0"/>
+      </w:pPr>
+    </w:p>
+    <w:p>
+      <w:pPr>
+        <w:pStyle w:val="BodyText"/>
+        <w:spacing w:before="5"/>
+        <w:ind w:left="0"/>
+        <w:rPr>
+          <w:b/>
+          <w:bCs/>
+          <w:sz w:val="25"/>
+        </w:rPr>
+      </w:pPr>
+      <w:proofErr w:type="spellStart"/>
+      <w:r>
+        <w:rPr>
+          <w:b/>
+          <w:bCs/>
+          <w:sz w:val="25"/>
+        </w:rPr>
+        <w:t>AppConfig</w:t>
+      </w:r>
+      <w:proofErr w:type="spellEnd"/>
+      <w:r>
+        <w:rPr>
+          <w:b/>
+          <w:bCs/>
+          <w:sz w:val="25"/>
+        </w:rPr>
+        <w:t xml:space="preserve"> Class:</w:t>
+      </w:r>
+    </w:p>
+    <w:p>
+      <w:pPr>
+        <w:pStyle w:val="BodyText"/>
+        <w:spacing w:before="5"/>
+        <w:ind w:left="0"/>
+        <w:rPr>
+          <w:b/>
+          <w:bCs/>
+          <w:sz w:val="25"/>
+        </w:rPr>
+      </w:pPr>
+    </w:p>
+    <w:p>
+      <w:pPr>
+        <w:pStyle w:val="BodyText"/>
+      </w:pPr>
+      <w:r>
+        <w:t>package com.springsecurity.assignmentQ2.config;</w:t>
+      </w:r>
+    </w:p>
+    <w:p>
+      <w:pPr>
+        <w:pStyle w:val="BodyText"/>
+      </w:pPr>
+    </w:p>
+    <w:p>
+      <w:pPr>
+        <w:pStyle w:val="BodyText"/>
+      </w:pPr>
+      <w:r>
+        <w:t xml:space="preserve">import </w:t>
+      </w:r>
+      <w:proofErr w:type="spellStart"/>
+      <w:r>
+        <w:t>org.springframework.context.annotation.Bean</w:t>
+      </w:r>
+      <w:proofErr w:type="spellEnd"/>
+      <w:r>
+        <w:t>;</w:t>
+      </w:r>
+    </w:p>
+    <w:p>
+      <w:pPr>
+        <w:pStyle w:val="BodyText"/>
+      </w:pPr>
+      <w:r>
+        <w:t xml:space="preserve">import </w:t>
+      </w:r>
+      <w:proofErr w:type="spellStart"/>
+      <w:r>
+        <w:t>org.springframework.context.annotation.Configuration</w:t>
+      </w:r>
+      <w:proofErr w:type="spellEnd"/>
+      <w:r>
+        <w:t>;</w:t>
+      </w:r>
+    </w:p>
+    <w:p>
+      <w:pPr>
+        <w:pStyle w:val="BodyText"/>
+      </w:pPr>
+      <w:r>
+        <w:t xml:space="preserve">import </w:t>
+      </w:r>
+      <w:r>
+        <w:lastRenderedPageBreak/>
+        <w:t>org.springframework.security.config.annotation.authentication.builders.AuthenticationManagerBuilder;</w:t>
+      </w:r>
+    </w:p>
+    <w:p>
+      <w:pPr>
+        <w:pStyle w:val="BodyText"/>
+      </w:pPr>
+      <w:r>
+        <w:t>import org.springframework.security.config.annotation.web.builders.HttpSecurity;</w:t>
+      </w:r>
+    </w:p>
+    <w:p>
+      <w:pPr>
+        <w:pStyle w:val="BodyText"/>
+      </w:pPr>
+      <w:r>
+        <w:t>import org.springframework.security.config.annotation.web.configuration.EnableWebSecurity;</w:t>
+      </w:r>
+    </w:p>
+    <w:p>
+      <w:pPr>
+        <w:pStyle w:val="BodyText"/>
+      </w:pPr>
+      <w:r>
+        <w:t>import org.springframework.security.config.annotation.web.configuration.WebSecurityConfigurerAdapter;</w:t>
+      </w:r>
+    </w:p>
+    <w:p>
+      <w:pPr>
+        <w:pStyle w:val="BodyText"/>
+      </w:pPr>
+      <w:r>
+        <w:t>import org.springframework.security.crypto.bcrypt.BCryptPasswordEncoder;</w:t>
+      </w:r>
+    </w:p>
+    <w:p>
+      <w:pPr>
+        <w:pStyle w:val="BodyText"/>
+      </w:pPr>
+      <w:r>
+        <w:t xml:space="preserve">import </w:t>
+      </w:r>
+      <w:proofErr w:type="spellStart"/>
+      <w:r>
+        <w:t>org.springframework.security.crypto.password.PasswordEncoder</w:t>
+      </w:r>
+      <w:proofErr w:type="spellEnd"/>
+      <w:r>
+        <w:t>;</w:t>
+      </w:r>
+    </w:p>
+    <w:p>
+      <w:pPr>
+        <w:pStyle w:val="BodyText"/>
+      </w:pPr>
+    </w:p>
+    <w:p>
+      <w:pPr>
+        <w:pStyle w:val="BodyText"/>
+      </w:pPr>
+      <w:r>
+        <w:t>@Configuration</w:t>
+      </w:r>
+    </w:p>
+    <w:p>
+      <w:pPr>
+        <w:pStyle w:val="BodyText"/>
+      </w:pPr>
+      <w:r>
+        <w:t>@EnableWebSecurity</w:t>
+      </w:r>
+    </w:p>
+    <w:p>
+      <w:pPr>
+        <w:pStyle w:val="BodyText"/>
+      </w:pPr>
+      <w:r>
+        <w:t xml:space="preserve">public class </w:t>
+      </w:r>
+      <w:proofErr w:type="spellStart"/>
+      <w:r>
+        <w:t>AppConfig</w:t>
+      </w:r>
+      <w:proofErr w:type="spellEnd"/>
+      <w:r>
+        <w:t xml:space="preserve"> extends </w:t>
+      </w:r>
+      <w:proofErr w:type="spellStart"/>
+      <w:r>
+        <w:t>WebSecurityConfigurerAdapter</w:t>
+      </w:r>
+      <w:proofErr w:type="spellEnd"/>
+      <w:r>
+        <w:t xml:space="preserve"> {</w:t>
+      </w:r>
+    </w:p>
+    <w:p>
+      <w:pPr>
+        <w:pStyle w:val="BodyText"/>
+      </w:pPr>
+    </w:p>
+    <w:p>
+      <w:pPr>
+        <w:pStyle w:val="BodyText"/>
+      </w:pPr>
+      <w:r>
+        <w:t xml:space="preserve">    @Override</w:t>
+      </w:r>
+    </w:p>
+    <w:p>
+      <w:pPr>
+        <w:pStyle w:val="BodyText"/>
+      </w:pPr>
+      <w:r>
+        <w:t xml:space="preserve">    protected void configure(</w:t>
+      </w:r>
+      <w:proofErr w:type="spellStart"/>
+      <w:r>
+        <w:t>HttpSecurity</w:t>
+      </w:r>
+      <w:proofErr w:type="spellEnd"/>
+      <w:r>
+        <w:t xml:space="preserve"> http) throws Exception {</w:t>
+      </w:r>
+    </w:p>
+    <w:p>
+      <w:pPr>
+        <w:pStyle w:val="BodyText"/>
+      </w:pPr>
+    </w:p>
+    <w:p>
+      <w:pPr>
+        <w:pStyle w:val="BodyText"/>
+      </w:pPr>
+      <w:r>
+        <w:t xml:space="preserve">        http</w:t>
+      </w:r>
+    </w:p>
+    <w:p>
+      <w:pPr>
+        <w:pStyle w:val="BodyText"/>
+      </w:pPr>
+      <w:r>
+        <w:t xml:space="preserve">                .</w:t>
+      </w:r>
+      <w:proofErr w:type="spellStart"/>
+      <w:r>
+        <w:t>authorizeRequests</w:t>
+      </w:r>
+      <w:proofErr w:type="spellEnd"/>
+      <w:r>
+        <w:t>()</w:t>
+      </w:r>
+    </w:p>
+    <w:p>
+      <w:pPr>
+        <w:pStyle w:val="BodyText"/>
+      </w:pPr>
+      <w:r>
+        <w:t xml:space="preserve">                .</w:t>
+      </w:r>
+      <w:proofErr w:type="spellStart"/>
+      <w:r>
+        <w:t>antMatchers</w:t>
+      </w:r>
+      <w:proofErr w:type="spellEnd"/>
+      <w:r>
+        <w:t>("/</w:t>
+      </w:r>
+      <w:proofErr w:type="spellStart"/>
+      <w:r>
+        <w:t>signin</w:t>
+      </w:r>
+      <w:proofErr w:type="spellEnd"/>
+      <w:r>
+        <w:t>").</w:t>
+      </w:r>
+      <w:proofErr w:type="spellStart"/>
+      <w:r>
+        <w:t>permitAll</w:t>
+      </w:r>
+      <w:proofErr w:type="spellEnd"/>
+      <w:r>
+        <w:t>()</w:t>
+      </w:r>
+    </w:p>
+    <w:p>
+      <w:pPr>
+        <w:pStyle w:val="BodyText"/>
+      </w:pPr>
+      <w:r>
+        <w:t xml:space="preserve">                .</w:t>
+      </w:r>
+      <w:proofErr w:type="spellStart"/>
+      <w:r>
+        <w:t>anyRequest</w:t>
+      </w:r>
+      <w:proofErr w:type="spellEnd"/>
+      <w:r>
+        <w:t>()</w:t>
+      </w:r>
+    </w:p>
+    <w:p>
+      <w:pPr>
+        <w:pStyle w:val="BodyText"/>
+      </w:pPr>
+      <w:r>
+        <w:t xml:space="preserve">                .authenticated()</w:t>
+      </w:r>
+    </w:p>
+    <w:p>
+      <w:pPr>
+        <w:pStyle w:val="BodyText"/>
+      </w:pPr>
+      <w:r>
+        <w:t xml:space="preserve">                .and()</w:t>
+      </w:r>
+    </w:p>
+    <w:p>
+      <w:pPr>
+        <w:pStyle w:val="BodyText"/>
+      </w:pPr>
+      <w:r>
+        <w:t xml:space="preserve">                .</w:t>
+      </w:r>
+      <w:proofErr w:type="spellStart"/>
+      <w:r>
+        <w:t>formLogin</w:t>
+      </w:r>
+      <w:proofErr w:type="spellEnd"/>
+      <w:r>
+        <w:t>()</w:t>
+      </w:r>
+    </w:p>
+    <w:p>
+      <w:pPr>
+        <w:pStyle w:val="BodyText"/>
+      </w:pPr>
+      <w:r>
+        <w:t xml:space="preserve">                .</w:t>
+      </w:r>
+      <w:proofErr w:type="spellStart"/>
+      <w:r>
+        <w:t>loginPage</w:t>
+      </w:r>
+      <w:proofErr w:type="spellEnd"/>
+      <w:r>
+        <w:t>("/</w:t>
+      </w:r>
+      <w:proofErr w:type="spellStart"/>
+      <w:r>
+        <w:t>signin</w:t>
+      </w:r>
+      <w:proofErr w:type="spellEnd"/>
+      <w:r>
+        <w:t>")</w:t>
+      </w:r>
+    </w:p>
+    <w:p>
+      <w:pPr>
+        <w:pStyle w:val="BodyText"/>
+      </w:pPr>
+      <w:r>
+        <w:t xml:space="preserve">                .</w:t>
+      </w:r>
+      <w:proofErr w:type="spellStart"/>
+      <w:r>
+        <w:t>loginProcessingUrl</w:t>
+      </w:r>
+      <w:proofErr w:type="spellEnd"/>
+      <w:r>
+        <w:t>("/</w:t>
+      </w:r>
+      <w:proofErr w:type="spellStart"/>
+      <w:r>
+        <w:t>dologin</w:t>
+      </w:r>
+      <w:proofErr w:type="spellEnd"/>
+      <w:r>
+        <w:t>")</w:t>
+      </w:r>
+    </w:p>
+    <w:p>
+      <w:pPr>
+        <w:pStyle w:val="BodyText"/>
+      </w:pPr>
+      <w:r>
+        <w:t xml:space="preserve">                .</w:t>
+      </w:r>
+      <w:proofErr w:type="spellStart"/>
+      <w:r>
+        <w:t>defaultSuccessUrl</w:t>
+      </w:r>
+      <w:proofErr w:type="spellEnd"/>
+      <w:r>
+        <w:t>("/admin")</w:t>
+      </w:r>
+    </w:p>
+    <w:p>
+      <w:pPr>
+        <w:pStyle w:val="BodyText"/>
+      </w:pPr>
+      <w:r>
+        <w:t xml:space="preserve">                .and().logout();</w:t>
       </w:r>
     </w:p>
     <w:p>
@@ -2336,272 +2488,6 @@
       <w:pPr>
         <w:pStyle w:val="BodyText"/>
       </w:pPr>
-      <w:r>
-        <w:t>}</w:t>
-      </w:r>
-    </w:p>
-    <w:p>
-      <w:pPr>
-        <w:pStyle w:val="BodyText"/>
-        <w:ind w:left="0"/>
-      </w:pPr>
-    </w:p>
-    <w:p>
-      <w:pPr>
-        <w:pStyle w:val="BodyText"/>
-        <w:spacing w:before="5"/>
-        <w:ind w:left="0"/>
-        <w:rPr>
-          <w:b/>
-          <w:bCs/>
-          <w:sz w:val="25"/>
-        </w:rPr>
-      </w:pPr>
-      <w:proofErr w:type="spellStart"/>
-      <w:r>
-        <w:rPr>
-          <w:b/>
-          <w:bCs/>
-          <w:sz w:val="25"/>
-        </w:rPr>
-        <w:t>AppConfig</w:t>
-      </w:r>
-      <w:proofErr w:type="spellEnd"/>
-      <w:r>
-        <w:rPr>
-          <w:b/>
-          <w:bCs/>
-          <w:sz w:val="25"/>
-        </w:rPr>
-        <w:t xml:space="preserve"> Class:</w:t>
-      </w:r>
-    </w:p>
-    <w:p>
-      <w:pPr>
-        <w:pStyle w:val="BodyText"/>
-        <w:spacing w:before="5"/>
-        <w:ind w:left="0"/>
-        <w:rPr>
-          <w:b/>
-          <w:bCs/>
-          <w:sz w:val="25"/>
-        </w:rPr>
-      </w:pPr>
-    </w:p>
-    <w:p>
-      <w:pPr>
-        <w:pStyle w:val="BodyText"/>
-      </w:pPr>
-      <w:r>
-        <w:t xml:space="preserve">package </w:t>
-      </w:r>
-      <w:proofErr w:type="gramStart"/>
-      <w:r>
-        <w:t>com.springsecurity</w:t>
-      </w:r>
-      <w:proofErr w:type="gramEnd"/>
-      <w:r>
-        <w:t>.assignmentQ2.config;</w:t>
-      </w:r>
-    </w:p>
-    <w:p>
-      <w:pPr>
-        <w:pStyle w:val="BodyText"/>
-      </w:pPr>
-    </w:p>
-    <w:p>
-      <w:pPr>
-        <w:pStyle w:val="BodyText"/>
-      </w:pPr>
-      <w:r>
-        <w:t xml:space="preserve">import </w:t>
-      </w:r>
-      <w:proofErr w:type="spellStart"/>
-      <w:proofErr w:type="gramStart"/>
-      <w:r>
-        <w:t>org.springframework</w:t>
-      </w:r>
-      <w:proofErr w:type="gramEnd"/>
-      <w:r>
-        <w:t>.context.annotation.Bean</w:t>
-      </w:r>
-      <w:proofErr w:type="spellEnd"/>
-      <w:r>
-        <w:t>;</w:t>
-      </w:r>
-    </w:p>
-    <w:p>
-      <w:pPr>
-        <w:pStyle w:val="BodyText"/>
-      </w:pPr>
-      <w:r>
-        <w:t xml:space="preserve">import </w:t>
-      </w:r>
-      <w:proofErr w:type="spellStart"/>
-      <w:proofErr w:type="gramStart"/>
-      <w:r>
-        <w:t>org.springframework</w:t>
-      </w:r>
-      <w:proofErr w:type="gramEnd"/>
-      <w:r>
-        <w:t>.context.annotation.Configuration</w:t>
-      </w:r>
-      <w:proofErr w:type="spellEnd"/>
-      <w:r>
-        <w:t>;</w:t>
-      </w:r>
-    </w:p>
-    <w:p>
-      <w:pPr>
-        <w:pStyle w:val="BodyText"/>
-      </w:pPr>
-      <w:r>
-        <w:t xml:space="preserve">import </w:t>
-      </w:r>
-      <w:proofErr w:type="gramStart"/>
-      <w:r>
-        <w:lastRenderedPageBreak/>
-        <w:t>org.springframework</w:t>
-      </w:r>
-      <w:proofErr w:type="gramEnd"/>
-      <w:r>
-        <w:t>.security.config.annotation.authentication.builders.AuthenticationManagerBuilder;</w:t>
-      </w:r>
-    </w:p>
-    <w:p>
-      <w:pPr>
-        <w:pStyle w:val="BodyText"/>
-      </w:pPr>
-      <w:r>
-        <w:t xml:space="preserve">import </w:t>
-      </w:r>
-      <w:proofErr w:type="gramStart"/>
-      <w:r>
-        <w:t>org.springframework.security.config.annotation.web.builders</w:t>
-      </w:r>
-      <w:proofErr w:type="gramEnd"/>
-      <w:r>
-        <w:t>.HttpSecurity;</w:t>
-      </w:r>
-    </w:p>
-    <w:p>
-      <w:pPr>
-        <w:pStyle w:val="BodyText"/>
-      </w:pPr>
-      <w:r>
-        <w:t xml:space="preserve">import </w:t>
-      </w:r>
-      <w:proofErr w:type="gramStart"/>
-      <w:r>
-        <w:t>org.springframework.security.config.annotation.web.configuration</w:t>
-      </w:r>
-      <w:proofErr w:type="gramEnd"/>
-      <w:r>
-        <w:t>.EnableWebSecurity;</w:t>
-      </w:r>
-    </w:p>
-    <w:p>
-      <w:pPr>
-        <w:pStyle w:val="BodyText"/>
-      </w:pPr>
-      <w:r>
-        <w:t xml:space="preserve">import </w:t>
-      </w:r>
-      <w:proofErr w:type="gramStart"/>
-      <w:r>
-        <w:t>org.springframework.security.config.annotation.web.configuration</w:t>
-      </w:r>
-      <w:proofErr w:type="gramEnd"/>
-      <w:r>
-        <w:t>.WebSecurityConfigurerAdapter;</w:t>
-      </w:r>
-    </w:p>
-    <w:p>
-      <w:pPr>
-        <w:pStyle w:val="BodyText"/>
-      </w:pPr>
-      <w:r>
-        <w:t xml:space="preserve">import </w:t>
-      </w:r>
-      <w:proofErr w:type="gramStart"/>
-      <w:r>
-        <w:t>org.springframework</w:t>
-      </w:r>
-      <w:proofErr w:type="gramEnd"/>
-      <w:r>
-        <w:t>.security.crypto.bcrypt.BCryptPasswordEncoder;</w:t>
-      </w:r>
-    </w:p>
-    <w:p>
-      <w:pPr>
-        <w:pStyle w:val="BodyText"/>
-      </w:pPr>
-      <w:r>
-        <w:t xml:space="preserve">import </w:t>
-      </w:r>
-      <w:proofErr w:type="spellStart"/>
-      <w:proofErr w:type="gramStart"/>
-      <w:r>
-        <w:t>org.springframework</w:t>
-      </w:r>
-      <w:proofErr w:type="gramEnd"/>
-      <w:r>
-        <w:t>.security.crypto.password.PasswordEncoder</w:t>
-      </w:r>
-      <w:proofErr w:type="spellEnd"/>
-      <w:r>
-        <w:t>;</w:t>
-      </w:r>
-    </w:p>
-    <w:p>
-      <w:pPr>
-        <w:pStyle w:val="BodyText"/>
-      </w:pPr>
-    </w:p>
-    <w:p>
-      <w:pPr>
-        <w:pStyle w:val="BodyText"/>
-      </w:pPr>
-      <w:r>
-        <w:t>@Configuration</w:t>
-      </w:r>
-    </w:p>
-    <w:p>
-      <w:pPr>
-        <w:pStyle w:val="BodyText"/>
-      </w:pPr>
-      <w:r>
-        <w:t>@EnableWebSecurity</w:t>
-      </w:r>
-    </w:p>
-    <w:p>
-      <w:pPr>
-        <w:pStyle w:val="BodyText"/>
-      </w:pPr>
-      <w:r>
-        <w:t xml:space="preserve">public class </w:t>
-      </w:r>
-      <w:proofErr w:type="spellStart"/>
-      <w:r>
-        <w:t>AppConfig</w:t>
-      </w:r>
-      <w:proofErr w:type="spellEnd"/>
-      <w:r>
-        <w:t xml:space="preserve"> extends </w:t>
-      </w:r>
-      <w:proofErr w:type="spellStart"/>
-      <w:r>
-        <w:t>WebSecurityConfigurerAdapter</w:t>
-      </w:r>
-      <w:proofErr w:type="spellEnd"/>
-      <w:r>
-        <w:t xml:space="preserve"> {</w:t>
-      </w:r>
-    </w:p>
-    <w:p>
-      <w:pPr>
-        <w:pStyle w:val="BodyText"/>
-      </w:pPr>
     </w:p>
     <w:p>
       <w:pPr>
@@ -2616,52 +2502,37 @@
         <w:pStyle w:val="BodyText"/>
       </w:pPr>
       <w:r>
-        <w:t xml:space="preserve">    protected void </w:t>
-      </w:r>
-      <w:proofErr w:type="gramStart"/>
-      <w:r>
-        <w:t>configure(</w:t>
-      </w:r>
-      <w:proofErr w:type="spellStart"/>
-      <w:proofErr w:type="gramEnd"/>
-      <w:r>
-        <w:t>HttpSecurity</w:t>
-      </w:r>
-      <w:proofErr w:type="spellEnd"/>
-      <w:r>
-        <w:t xml:space="preserve"> http) throws Exception {</w:t>
-      </w:r>
-    </w:p>
-    <w:p>
-      <w:pPr>
-        <w:pStyle w:val="BodyText"/>
-      </w:pPr>
-    </w:p>
-    <w:p>
-      <w:pPr>
-        <w:pStyle w:val="BodyText"/>
-      </w:pPr>
-      <w:r>
-        <w:t xml:space="preserve">        http</w:t>
-      </w:r>
-    </w:p>
-    <w:p>
-      <w:pPr>
-        <w:pStyle w:val="BodyText"/>
-      </w:pPr>
-      <w:r>
-        <w:t xml:space="preserve">                </w:t>
-      </w:r>
-      <w:proofErr w:type="gramStart"/>
-      <w:r>
-        <w:t>.</w:t>
-      </w:r>
-      <w:proofErr w:type="spellStart"/>
-      <w:r>
-        <w:t>authorizeRequests</w:t>
-      </w:r>
-      <w:proofErr w:type="spellEnd"/>
-      <w:proofErr w:type="gramEnd"/>
+        <w:t xml:space="preserve">    protected void configure(</w:t>
+      </w:r>
+      <w:proofErr w:type="spellStart"/>
+      <w:r>
+        <w:t>AuthenticationManagerBuilder</w:t>
+      </w:r>
+      <w:proofErr w:type="spellEnd"/>
+      <w:r>
+        <w:t xml:space="preserve"> auth) throws Exception {</w:t>
+      </w:r>
+    </w:p>
+    <w:p>
+      <w:pPr>
+        <w:pStyle w:val="BodyText"/>
+      </w:pPr>
+      <w:r>
+        <w:t xml:space="preserve">        auth</w:t>
+      </w:r>
+    </w:p>
+    <w:p>
+      <w:pPr>
+        <w:pStyle w:val="BodyText"/>
+      </w:pPr>
+      <w:r>
+        <w:t xml:space="preserve">                .</w:t>
+      </w:r>
+      <w:proofErr w:type="spellStart"/>
+      <w:r>
+        <w:t>inMemoryAuthentication</w:t>
+      </w:r>
+      <w:proofErr w:type="spellEnd"/>
       <w:r>
         <w:t>()</w:t>
       </w:r>
@@ -2671,32 +2542,64 @@
         <w:pStyle w:val="BodyText"/>
       </w:pPr>
       <w:r>
-        <w:t xml:space="preserve">                </w:t>
-      </w:r>
-      <w:proofErr w:type="gramStart"/>
-      <w:r>
-        <w:t>.</w:t>
-      </w:r>
-      <w:proofErr w:type="spellStart"/>
-      <w:r>
-        <w:t>antMatchers</w:t>
-      </w:r>
-      <w:proofErr w:type="spellEnd"/>
-      <w:proofErr w:type="gramEnd"/>
-      <w:r>
-        <w:t>("/</w:t>
-      </w:r>
-      <w:proofErr w:type="spellStart"/>
-      <w:r>
-        <w:t>signin</w:t>
-      </w:r>
-      <w:proofErr w:type="spellEnd"/>
-      <w:r>
-        <w:t>").</w:t>
-      </w:r>
-      <w:proofErr w:type="spellStart"/>
-      <w:r>
-        <w:t>permitAll</w:t>
+        <w:t xml:space="preserve">                .</w:t>
+      </w:r>
+      <w:proofErr w:type="spellStart"/>
+      <w:r>
+        <w:t>withUser</w:t>
+      </w:r>
+      <w:proofErr w:type="spellEnd"/>
+      <w:r>
+        <w:t>("Sanket")</w:t>
+      </w:r>
+    </w:p>
+    <w:p>
+      <w:pPr>
+        <w:pStyle w:val="BodyText"/>
+      </w:pPr>
+      <w:r>
+        <w:t xml:space="preserve">                .password(</w:t>
+      </w:r>
+      <w:proofErr w:type="spellStart"/>
+      <w:r>
+        <w:t>this.passwordEncoder</w:t>
+      </w:r>
+      <w:proofErr w:type="spellEnd"/>
+      <w:r>
+        <w:t>().encode("Pass@123"))</w:t>
+      </w:r>
+    </w:p>
+    <w:p>
+      <w:pPr>
+        <w:pStyle w:val="BodyText"/>
+      </w:pPr>
+      <w:r>
+        <w:t xml:space="preserve">                .roles("ADMIN");</w:t>
+      </w:r>
+    </w:p>
+    <w:p>
+      <w:pPr>
+        <w:pStyle w:val="BodyText"/>
+      </w:pPr>
+    </w:p>
+    <w:p>
+      <w:pPr>
+        <w:pStyle w:val="BodyText"/>
+      </w:pPr>
+      <w:r>
+        <w:t xml:space="preserve">        auth</w:t>
+      </w:r>
+    </w:p>
+    <w:p>
+      <w:pPr>
+        <w:pStyle w:val="BodyText"/>
+      </w:pPr>
+      <w:r>
+        <w:t xml:space="preserve">                .</w:t>
+      </w:r>
+      <w:proofErr w:type="spellStart"/>
+      <w:r>
+        <w:t>inMemoryAuthentication</w:t>
       </w:r>
       <w:proofErr w:type="spellEnd"/>
       <w:r>
@@ -2708,168 +2611,39 @@
         <w:pStyle w:val="BodyText"/>
       </w:pPr>
       <w:r>
-        <w:t xml:space="preserve">                </w:t>
-      </w:r>
-      <w:proofErr w:type="gramStart"/>
-      <w:r>
-        <w:t>.</w:t>
-      </w:r>
-      <w:proofErr w:type="spellStart"/>
-      <w:r>
-        <w:t>anyRequest</w:t>
-      </w:r>
-      <w:proofErr w:type="spellEnd"/>
-      <w:proofErr w:type="gramEnd"/>
-      <w:r>
-        <w:t>()</w:t>
-      </w:r>
-    </w:p>
-    <w:p>
-      <w:pPr>
-        <w:pStyle w:val="BodyText"/>
-      </w:pPr>
-      <w:r>
-        <w:t xml:space="preserve">                </w:t>
-      </w:r>
-      <w:proofErr w:type="gramStart"/>
-      <w:r>
-        <w:t>.authenticated</w:t>
-      </w:r>
-      <w:proofErr w:type="gramEnd"/>
-      <w:r>
-        <w:t>()</w:t>
-      </w:r>
-    </w:p>
-    <w:p>
-      <w:pPr>
-        <w:pStyle w:val="BodyText"/>
-      </w:pPr>
-      <w:r>
         <w:t xml:space="preserve">                .</w:t>
       </w:r>
-      <w:proofErr w:type="gramStart"/>
-      <w:r>
-        <w:t>and(</w:t>
-      </w:r>
-      <w:proofErr w:type="gramEnd"/>
-      <w:r>
-        <w:t>)</w:t>
-      </w:r>
-    </w:p>
-    <w:p>
-      <w:pPr>
-        <w:pStyle w:val="BodyText"/>
-      </w:pPr>
-      <w:r>
-        <w:t xml:space="preserve">                </w:t>
-      </w:r>
-      <w:proofErr w:type="gramStart"/>
-      <w:r>
-        <w:t>.</w:t>
-      </w:r>
-      <w:proofErr w:type="spellStart"/>
-      <w:r>
-        <w:t>formLogin</w:t>
-      </w:r>
-      <w:proofErr w:type="spellEnd"/>
-      <w:proofErr w:type="gramEnd"/>
-      <w:r>
-        <w:t>()</w:t>
-      </w:r>
-    </w:p>
-    <w:p>
-      <w:pPr>
-        <w:pStyle w:val="BodyText"/>
-      </w:pPr>
-      <w:r>
-        <w:t xml:space="preserve">                </w:t>
-      </w:r>
-      <w:proofErr w:type="gramStart"/>
-      <w:r>
-        <w:t>.</w:t>
-      </w:r>
-      <w:proofErr w:type="spellStart"/>
-      <w:r>
-        <w:t>loginPage</w:t>
-      </w:r>
-      <w:proofErr w:type="spellEnd"/>
-      <w:proofErr w:type="gramEnd"/>
-      <w:r>
-        <w:t>("/</w:t>
-      </w:r>
-      <w:proofErr w:type="spellStart"/>
-      <w:r>
-        <w:t>signin</w:t>
-      </w:r>
-      <w:proofErr w:type="spellEnd"/>
-      <w:r>
-        <w:t>")</w:t>
-      </w:r>
-    </w:p>
-    <w:p>
-      <w:pPr>
-        <w:pStyle w:val="BodyText"/>
-      </w:pPr>
-      <w:r>
-        <w:t xml:space="preserve">                </w:t>
-      </w:r>
-      <w:proofErr w:type="gramStart"/>
-      <w:r>
-        <w:t>.</w:t>
-      </w:r>
-      <w:proofErr w:type="spellStart"/>
-      <w:r>
-        <w:t>loginProcessingUrl</w:t>
-      </w:r>
-      <w:proofErr w:type="spellEnd"/>
-      <w:proofErr w:type="gramEnd"/>
-      <w:r>
-        <w:t>("/</w:t>
-      </w:r>
-      <w:proofErr w:type="spellStart"/>
-      <w:r>
-        <w:t>dologin</w:t>
-      </w:r>
-      <w:proofErr w:type="spellEnd"/>
-      <w:r>
-        <w:t>")</w:t>
-      </w:r>
-    </w:p>
-    <w:p>
-      <w:pPr>
-        <w:pStyle w:val="BodyText"/>
-      </w:pPr>
-      <w:r>
-        <w:t xml:space="preserve">                </w:t>
-      </w:r>
-      <w:proofErr w:type="gramStart"/>
-      <w:r>
-        <w:t>.</w:t>
-      </w:r>
-      <w:proofErr w:type="spellStart"/>
-      <w:r>
-        <w:t>defaultSuccessUrl</w:t>
-      </w:r>
-      <w:proofErr w:type="spellEnd"/>
-      <w:proofErr w:type="gramEnd"/>
-      <w:r>
-        <w:t>("/admin")</w:t>
-      </w:r>
-    </w:p>
-    <w:p>
-      <w:pPr>
-        <w:pStyle w:val="BodyText"/>
-      </w:pPr>
-      <w:r>
-        <w:t xml:space="preserve">                .and(</w:t>
-      </w:r>
-      <w:proofErr w:type="gramStart"/>
-      <w:r>
-        <w:t>).logout</w:t>
-      </w:r>
-      <w:proofErr w:type="gramEnd"/>
-      <w:r>
-        <w:t>();</w:t>
+      <w:proofErr w:type="spellStart"/>
+      <w:r>
+        <w:t>withUser</w:t>
+      </w:r>
+      <w:proofErr w:type="spellEnd"/>
+      <w:r>
+        <w:t>("Atul")</w:t>
+      </w:r>
+    </w:p>
+    <w:p>
+      <w:pPr>
+        <w:pStyle w:val="BodyText"/>
+      </w:pPr>
+      <w:r>
+        <w:t xml:space="preserve">                .password(</w:t>
+      </w:r>
+      <w:proofErr w:type="spellStart"/>
+      <w:r>
+        <w:t>this.passwordEncoder</w:t>
+      </w:r>
+      <w:proofErr w:type="spellEnd"/>
+      <w:r>
+        <w:t>().encode("Pass@12345"))</w:t>
+      </w:r>
+    </w:p>
+    <w:p>
+      <w:pPr>
+        <w:pStyle w:val="BodyText"/>
+      </w:pPr>
+      <w:r>
+        <w:t xml:space="preserve">                .roles("NORMAL");</w:t>
       </w:r>
     </w:p>
     <w:p>
@@ -2890,233 +2664,6 @@
         <w:pStyle w:val="BodyText"/>
       </w:pPr>
       <w:r>
-        <w:t xml:space="preserve">    @Override</w:t>
-      </w:r>
-    </w:p>
-    <w:p>
-      <w:pPr>
-        <w:pStyle w:val="BodyText"/>
-      </w:pPr>
-      <w:r>
-        <w:t xml:space="preserve">    protected void </w:t>
-      </w:r>
-      <w:proofErr w:type="gramStart"/>
-      <w:r>
-        <w:t>configure(</w:t>
-      </w:r>
-      <w:proofErr w:type="spellStart"/>
-      <w:proofErr w:type="gramEnd"/>
-      <w:r>
-        <w:t>AuthenticationManagerBuilder</w:t>
-      </w:r>
-      <w:proofErr w:type="spellEnd"/>
-      <w:r>
-        <w:t xml:space="preserve"> auth) throws Exception {</w:t>
-      </w:r>
-    </w:p>
-    <w:p>
-      <w:pPr>
-        <w:pStyle w:val="BodyText"/>
-      </w:pPr>
-      <w:r>
-        <w:t xml:space="preserve">        auth</w:t>
-      </w:r>
-    </w:p>
-    <w:p>
-      <w:pPr>
-        <w:pStyle w:val="BodyText"/>
-      </w:pPr>
-      <w:r>
-        <w:t xml:space="preserve">                </w:t>
-      </w:r>
-      <w:proofErr w:type="gramStart"/>
-      <w:r>
-        <w:t>.</w:t>
-      </w:r>
-      <w:proofErr w:type="spellStart"/>
-      <w:r>
-        <w:t>inMemoryAuthentication</w:t>
-      </w:r>
-      <w:proofErr w:type="spellEnd"/>
-      <w:proofErr w:type="gramEnd"/>
-      <w:r>
-        <w:t>()</w:t>
-      </w:r>
-    </w:p>
-    <w:p>
-      <w:pPr>
-        <w:pStyle w:val="BodyText"/>
-      </w:pPr>
-      <w:r>
-        <w:t xml:space="preserve">                </w:t>
-      </w:r>
-      <w:proofErr w:type="gramStart"/>
-      <w:r>
-        <w:t>.</w:t>
-      </w:r>
-      <w:proofErr w:type="spellStart"/>
-      <w:r>
-        <w:t>withUser</w:t>
-      </w:r>
-      <w:proofErr w:type="spellEnd"/>
-      <w:proofErr w:type="gramEnd"/>
-      <w:r>
-        <w:t>("Sanket")</w:t>
-      </w:r>
-    </w:p>
-    <w:p>
-      <w:pPr>
-        <w:pStyle w:val="BodyText"/>
-      </w:pPr>
-      <w:r>
-        <w:t xml:space="preserve">                </w:t>
-      </w:r>
-      <w:proofErr w:type="gramStart"/>
-      <w:r>
-        <w:t>.password</w:t>
-      </w:r>
-      <w:proofErr w:type="gramEnd"/>
-      <w:r>
-        <w:t>(</w:t>
-      </w:r>
-      <w:proofErr w:type="spellStart"/>
-      <w:r>
-        <w:t>this.passwordEncoder</w:t>
-      </w:r>
-      <w:proofErr w:type="spellEnd"/>
-      <w:r>
-        <w:t>().encode("Pass@123"))</w:t>
-      </w:r>
-    </w:p>
-    <w:p>
-      <w:pPr>
-        <w:pStyle w:val="BodyText"/>
-      </w:pPr>
-      <w:r>
-        <w:t xml:space="preserve">                </w:t>
-      </w:r>
-      <w:proofErr w:type="gramStart"/>
-      <w:r>
-        <w:t>.roles</w:t>
-      </w:r>
-      <w:proofErr w:type="gramEnd"/>
-      <w:r>
-        <w:t>("ADMIN");</w:t>
-      </w:r>
-    </w:p>
-    <w:p>
-      <w:pPr>
-        <w:pStyle w:val="BodyText"/>
-      </w:pPr>
-    </w:p>
-    <w:p>
-      <w:pPr>
-        <w:pStyle w:val="BodyText"/>
-      </w:pPr>
-      <w:r>
-        <w:t xml:space="preserve">        auth</w:t>
-      </w:r>
-    </w:p>
-    <w:p>
-      <w:pPr>
-        <w:pStyle w:val="BodyText"/>
-      </w:pPr>
-      <w:r>
-        <w:t xml:space="preserve">                </w:t>
-      </w:r>
-      <w:proofErr w:type="gramStart"/>
-      <w:r>
-        <w:t>.</w:t>
-      </w:r>
-      <w:proofErr w:type="spellStart"/>
-      <w:r>
-        <w:t>inMemoryAuthentication</w:t>
-      </w:r>
-      <w:proofErr w:type="spellEnd"/>
-      <w:proofErr w:type="gramEnd"/>
-      <w:r>
-        <w:t>()</w:t>
-      </w:r>
-    </w:p>
-    <w:p>
-      <w:pPr>
-        <w:pStyle w:val="BodyText"/>
-      </w:pPr>
-      <w:r>
-        <w:t xml:space="preserve">                </w:t>
-      </w:r>
-      <w:proofErr w:type="gramStart"/>
-      <w:r>
-        <w:t>.</w:t>
-      </w:r>
-      <w:proofErr w:type="spellStart"/>
-      <w:r>
-        <w:t>withUser</w:t>
-      </w:r>
-      <w:proofErr w:type="spellEnd"/>
-      <w:proofErr w:type="gramEnd"/>
-      <w:r>
-        <w:t>("Atul")</w:t>
-      </w:r>
-    </w:p>
-    <w:p>
-      <w:pPr>
-        <w:pStyle w:val="BodyText"/>
-      </w:pPr>
-      <w:r>
-        <w:t xml:space="preserve">                </w:t>
-      </w:r>
-      <w:proofErr w:type="gramStart"/>
-      <w:r>
-        <w:t>.password</w:t>
-      </w:r>
-      <w:proofErr w:type="gramEnd"/>
-      <w:r>
-        <w:t>(</w:t>
-      </w:r>
-      <w:proofErr w:type="spellStart"/>
-      <w:r>
-        <w:t>this.passwordEncoder</w:t>
-      </w:r>
-      <w:proofErr w:type="spellEnd"/>
-      <w:r>
-        <w:t>().encode("Pass@12345"))</w:t>
-      </w:r>
-    </w:p>
-    <w:p>
-      <w:pPr>
-        <w:pStyle w:val="BodyText"/>
-      </w:pPr>
-      <w:r>
-        <w:t xml:space="preserve">                </w:t>
-      </w:r>
-      <w:proofErr w:type="gramStart"/>
-      <w:r>
-        <w:t>.roles</w:t>
-      </w:r>
-      <w:proofErr w:type="gramEnd"/>
-      <w:r>
-        <w:t>("NORMAL");</w:t>
-      </w:r>
-    </w:p>
-    <w:p>
-      <w:pPr>
-        <w:pStyle w:val="BodyText"/>
-      </w:pPr>
-      <w:r>
-        <w:t xml:space="preserve">    }</w:t>
-      </w:r>
-    </w:p>
-    <w:p>
-      <w:pPr>
-        <w:pStyle w:val="BodyText"/>
-      </w:pPr>
-    </w:p>
-    <w:p>
-      <w:pPr>
-        <w:pStyle w:val="BodyText"/>
-      </w:pPr>
-      <w:r>
         <w:t xml:space="preserve">    @Bean</w:t>
       </w:r>
     </w:p>
@@ -3136,17 +2683,12 @@
         <w:t xml:space="preserve"> </w:t>
       </w:r>
       <w:proofErr w:type="spellStart"/>
-      <w:proofErr w:type="gramStart"/>
       <w:r>
         <w:t>passwordEncoder</w:t>
       </w:r>
       <w:proofErr w:type="spellEnd"/>
       <w:r>
-        <w:t>(</w:t>
-      </w:r>
-      <w:proofErr w:type="gramEnd"/>
-      <w:r>
-        <w:t>) {</w:t>
+        <w:t>() {</w:t>
       </w:r>
     </w:p>
     <w:p>
@@ -3157,17 +2699,12 @@
         <w:t xml:space="preserve">        return new </w:t>
       </w:r>
       <w:proofErr w:type="spellStart"/>
-      <w:proofErr w:type="gramStart"/>
       <w:r>
         <w:t>BCryptPasswordEncoder</w:t>
       </w:r>
       <w:proofErr w:type="spellEnd"/>
       <w:r>
-        <w:t>(</w:t>
-      </w:r>
-      <w:proofErr w:type="gramEnd"/>
-      <w:r>
-        <w:t>10);</w:t>
+        <w:t>(10);</w:t>
       </w:r>
     </w:p>
     <w:p>
@@ -3218,9 +2755,8 @@
           <w:sz w:val="24"/>
           <w:szCs w:val="24"/>
         </w:rPr>
-        <w:t xml:space="preserve">.html </w:t>
-      </w:r>
-      <w:proofErr w:type="gramStart"/>
+        <w:t xml:space="preserve">.html file </w:t>
+      </w:r>
       <w:r>
         <w:rPr>
           <w:b/>
@@ -3228,23 +2764,13 @@
           <w:sz w:val="24"/>
           <w:szCs w:val="24"/>
         </w:rPr>
-        <w:t xml:space="preserve">file </w:t>
-      </w:r>
-      <w:r>
-        <w:rPr>
-          <w:b/>
-          <w:bCs/>
+        <w:t>:</w:t>
+      </w:r>
+      <w:r>
+        <w:rPr>
           <w:sz w:val="24"/>
           <w:szCs w:val="24"/>
         </w:rPr>
-        <w:t>:</w:t>
-      </w:r>
-      <w:proofErr w:type="gramEnd"/>
-      <w:r>
-        <w:rPr>
-          <w:sz w:val="24"/>
-          <w:szCs w:val="24"/>
-        </w:rPr>
         <w:t xml:space="preserve"> </w:t>
       </w:r>
       <w:r>
@@ -3297,6 +2823,7 @@
         <w:rPr>
           <w:b/>
           <w:bCs/>
+          <w:noProof/>
           <w:sz w:val="25"/>
         </w:rPr>
         <w:drawing>
@@ -3371,6 +2898,7 @@
         <w:rPr>
           <w:b/>
           <w:bCs/>
+          <w:noProof/>
           <w:sz w:val="25"/>
         </w:rPr>
         <w:drawing>
@@ -3441,6 +2969,7 @@
       </w:pPr>
       <w:r>
         <w:rPr>
+          <w:noProof/>
           <w:sz w:val="25"/>
         </w:rPr>
         <w:drawing>
@@ -3578,7 +3107,6 @@
         </w:rPr>
         <w:t xml:space="preserve"> </w:t>
       </w:r>
-      <w:proofErr w:type="gramStart"/>
       <w:r>
         <w:t>annotation</w:t>
       </w:r>
@@ -3591,7 +3119,6 @@
       <w:r>
         <w:t>based</w:t>
       </w:r>
-      <w:proofErr w:type="gramEnd"/>
       <w:r>
         <w:rPr>
           <w:spacing w:val="-4"/>
@@ -3656,18 +3183,8 @@
           <w:bCs/>
           <w:sz w:val="25"/>
         </w:rPr>
-        <w:t xml:space="preserve">Refer </w:t>
-      </w:r>
-      <w:proofErr w:type="gramStart"/>
-      <w:r>
-        <w:rPr>
-          <w:b/>
-          <w:bCs/>
-          <w:sz w:val="25"/>
-        </w:rPr>
-        <w:t>Spring.Security.AssignmentQ</w:t>
-      </w:r>
-      <w:proofErr w:type="gramEnd"/>
+        <w:t>Refer Spring.Security.AssignmentQ</w:t>
+      </w:r>
       <w:r>
         <w:rPr>
           <w:b/>
@@ -3716,6 +3233,14 @@
         </w:rPr>
         <w:t>Application Class:</w:t>
       </w:r>
+      <w:r>
+        <w:rPr>
+          <w:b/>
+          <w:bCs/>
+          <w:sz w:val="25"/>
+        </w:rPr>
+        <w:t xml:space="preserve"> </w:t>
+      </w:r>
     </w:p>
     <w:p>
       <w:pPr>
@@ -3794,6 +3319,288 @@
           <w:bCs/>
           <w:sz w:val="25"/>
         </w:rPr>
+        <w:t>User Class:</w:t>
+      </w:r>
+    </w:p>
+    <w:p>
+      <w:pPr>
+        <w:pStyle w:val="BodyText"/>
+        <w:spacing w:before="5"/>
+        <w:ind w:left="0"/>
+        <w:rPr>
+          <w:b/>
+          <w:bCs/>
+          <w:sz w:val="25"/>
+        </w:rPr>
+      </w:pPr>
+      <w:proofErr w:type="spellStart"/>
+      <w:r>
+        <w:rPr>
+          <w:b/>
+          <w:bCs/>
+          <w:sz w:val="25"/>
+        </w:rPr>
+        <w:t>CustomUserDetail</w:t>
+      </w:r>
+      <w:proofErr w:type="spellEnd"/>
+      <w:r>
+        <w:rPr>
+          <w:b/>
+          <w:bCs/>
+          <w:sz w:val="25"/>
+        </w:rPr>
+        <w:t xml:space="preserve"> Class implements </w:t>
+      </w:r>
+      <w:proofErr w:type="spellStart"/>
+      <w:r>
+        <w:rPr>
+          <w:b/>
+          <w:bCs/>
+          <w:sz w:val="25"/>
+        </w:rPr>
+        <w:t>UserDetails</w:t>
+      </w:r>
+      <w:proofErr w:type="spellEnd"/>
+      <w:r>
+        <w:rPr>
+          <w:b/>
+          <w:bCs/>
+          <w:sz w:val="25"/>
+        </w:rPr>
+        <w:t xml:space="preserve"> Class:</w:t>
+      </w:r>
+    </w:p>
+    <w:p>
+      <w:pPr>
+        <w:pStyle w:val="BodyText"/>
+        <w:spacing w:before="5"/>
+        <w:ind w:left="0"/>
+        <w:rPr>
+          <w:b/>
+          <w:bCs/>
+          <w:sz w:val="25"/>
+        </w:rPr>
+      </w:pPr>
+      <w:proofErr w:type="spellStart"/>
+      <w:r>
+        <w:rPr>
+          <w:b/>
+          <w:bCs/>
+          <w:sz w:val="25"/>
+        </w:rPr>
+        <w:t>UserRepo</w:t>
+      </w:r>
+      <w:proofErr w:type="spellEnd"/>
+      <w:r>
+        <w:rPr>
+          <w:b/>
+          <w:bCs/>
+          <w:sz w:val="25"/>
+        </w:rPr>
+        <w:t xml:space="preserve"> interface extends </w:t>
+      </w:r>
+      <w:proofErr w:type="spellStart"/>
+      <w:r>
+        <w:rPr>
+          <w:b/>
+          <w:bCs/>
+          <w:sz w:val="25"/>
+        </w:rPr>
+        <w:t>JpaRepository</w:t>
+      </w:r>
+      <w:proofErr w:type="spellEnd"/>
+      <w:r>
+        <w:rPr>
+          <w:b/>
+          <w:bCs/>
+          <w:sz w:val="25"/>
+        </w:rPr>
+        <w:t xml:space="preserve"> Class:</w:t>
+      </w:r>
+    </w:p>
+    <w:p>
+      <w:pPr>
+        <w:pStyle w:val="BodyText"/>
+        <w:spacing w:before="5"/>
+        <w:ind w:left="0"/>
+        <w:rPr>
+          <w:b/>
+          <w:bCs/>
+          <w:sz w:val="25"/>
+        </w:rPr>
+      </w:pPr>
+      <w:proofErr w:type="spellStart"/>
+      <w:r>
+        <w:rPr>
+          <w:b/>
+          <w:bCs/>
+          <w:sz w:val="25"/>
+        </w:rPr>
+        <w:t>CustomUserDetailService</w:t>
+      </w:r>
+      <w:proofErr w:type="spellEnd"/>
+      <w:r>
+        <w:rPr>
+          <w:b/>
+          <w:bCs/>
+          <w:sz w:val="25"/>
+        </w:rPr>
+        <w:t xml:space="preserve"> Class implements </w:t>
+      </w:r>
+      <w:proofErr w:type="spellStart"/>
+      <w:r>
+        <w:rPr>
+          <w:b/>
+          <w:bCs/>
+          <w:sz w:val="25"/>
+        </w:rPr>
+        <w:t>UserDetailsService</w:t>
+      </w:r>
+      <w:proofErr w:type="spellEnd"/>
+      <w:r>
+        <w:rPr>
+          <w:b/>
+          <w:bCs/>
+          <w:sz w:val="25"/>
+        </w:rPr>
+        <w:t xml:space="preserve"> Class:</w:t>
+      </w:r>
+    </w:p>
+    <w:p>
+      <w:pPr>
+        <w:pStyle w:val="BodyText"/>
+        <w:spacing w:before="5"/>
+        <w:ind w:left="0"/>
+        <w:rPr>
+          <w:b/>
+          <w:bCs/>
+          <w:sz w:val="25"/>
+        </w:rPr>
+      </w:pPr>
+      <w:r>
+        <w:rPr>
+          <w:b/>
+          <w:bCs/>
+          <w:sz w:val="25"/>
+        </w:rPr>
+        <w:t>Login.html file:</w:t>
+      </w:r>
+    </w:p>
+    <w:p>
+      <w:pPr>
+        <w:pStyle w:val="BodyText"/>
+        <w:spacing w:before="5"/>
+        <w:ind w:left="0"/>
+        <w:rPr>
+          <w:b/>
+          <w:bCs/>
+          <w:sz w:val="25"/>
+        </w:rPr>
+      </w:pPr>
+    </w:p>
+    <w:p>
+      <w:pPr>
+        <w:pStyle w:val="BodyText"/>
+        <w:spacing w:before="5"/>
+        <w:ind w:left="0"/>
+        <w:rPr>
+          <w:b/>
+          <w:bCs/>
+          <w:sz w:val="25"/>
+        </w:rPr>
+      </w:pPr>
+      <w:r>
+        <w:rPr>
+          <w:b/>
+          <w:bCs/>
+          <w:sz w:val="25"/>
+        </w:rPr>
+        <w:t>SQL Database:</w:t>
+      </w:r>
+    </w:p>
+    <w:p>
+      <w:pPr>
+        <w:pStyle w:val="BodyText"/>
+        <w:spacing w:before="5"/>
+        <w:ind w:left="0"/>
+        <w:rPr>
+          <w:b/>
+          <w:bCs/>
+          <w:sz w:val="25"/>
+        </w:rPr>
+      </w:pPr>
+      <w:r>
+        <w:rPr>
+          <w:b/>
+          <w:bCs/>
+          <w:sz w:val="25"/>
+        </w:rPr>
+        <w:drawing>
+          <wp:inline distT="0" distB="0" distL="0" distR="0" wp14:anchorId="634F216F" wp14:editId="2C8BBF5C">
+            <wp:extent cx="5670550" cy="3010535"/>
+            <wp:effectExtent l="0" t="0" r="6350" b="0"/>
+            <wp:docPr id="3" name="Picture 3"/>
+            <wp:cNvGraphicFramePr>
+              <a:graphicFrameLocks xmlns:a="http://schemas.openxmlformats.org/drawingml/2006/main" noChangeAspect="1"/>
+            </wp:cNvGraphicFramePr>
+            <a:graphic xmlns:a="http://schemas.openxmlformats.org/drawingml/2006/main">
+              <a:graphicData uri="http://schemas.openxmlformats.org/drawingml/2006/picture">
+                <pic:pic xmlns:pic="http://schemas.openxmlformats.org/drawingml/2006/picture">
+                  <pic:nvPicPr>
+                    <pic:cNvPr id="1" name=""/>
+                    <pic:cNvPicPr/>
+                  </pic:nvPicPr>
+                  <pic:blipFill>
+                    <a:blip r:embed="rId12"/>
+                    <a:stretch>
+                      <a:fillRect/>
+                    </a:stretch>
+                  </pic:blipFill>
+                  <pic:spPr>
+                    <a:xfrm>
+                      <a:off x="0" y="0"/>
+                      <a:ext cx="5670550" cy="3010535"/>
+                    </a:xfrm>
+                    <a:prstGeom prst="rect">
+                      <a:avLst/>
+                    </a:prstGeom>
+                  </pic:spPr>
+                </pic:pic>
+              </a:graphicData>
+            </a:graphic>
+          </wp:inline>
+        </w:drawing>
+      </w:r>
+    </w:p>
+    <w:p>
+      <w:pPr>
+        <w:pStyle w:val="BodyText"/>
+        <w:spacing w:before="5"/>
+        <w:ind w:left="0"/>
+        <w:rPr>
+          <w:b/>
+          <w:bCs/>
+          <w:sz w:val="25"/>
+        </w:rPr>
+      </w:pPr>
+    </w:p>
+    <w:p>
+      <w:pPr>
+        <w:pStyle w:val="BodyText"/>
+        <w:spacing w:before="5"/>
+        <w:ind w:left="0"/>
+        <w:rPr>
+          <w:b/>
+          <w:bCs/>
+          <w:sz w:val="25"/>
+        </w:rPr>
+      </w:pPr>
+      <w:r>
+        <w:rPr>
+          <w:b/>
+          <w:bCs/>
+          <w:sz w:val="25"/>
+        </w:rPr>
         <w:t>Login Form:</w:t>
       </w:r>
     </w:p>
@@ -3814,7 +3621,213 @@
           <w:bCs/>
           <w:sz w:val="25"/>
         </w:rPr>
-        <w:t>C</w:t>
+        <w:drawing>
+          <wp:inline distT="0" distB="0" distL="0" distR="0" wp14:anchorId="48A61250" wp14:editId="0FA037B1">
+            <wp:extent cx="5670550" cy="3019425"/>
+            <wp:effectExtent l="0" t="0" r="6350" b="9525"/>
+            <wp:docPr id="4" name="Picture 4"/>
+            <wp:cNvGraphicFramePr>
+              <a:graphicFrameLocks xmlns:a="http://schemas.openxmlformats.org/drawingml/2006/main" noChangeAspect="1"/>
+            </wp:cNvGraphicFramePr>
+            <a:graphic xmlns:a="http://schemas.openxmlformats.org/drawingml/2006/main">
+              <a:graphicData uri="http://schemas.openxmlformats.org/drawingml/2006/picture">
+                <pic:pic xmlns:pic="http://schemas.openxmlformats.org/drawingml/2006/picture">
+                  <pic:nvPicPr>
+                    <pic:cNvPr id="1" name=""/>
+                    <pic:cNvPicPr/>
+                  </pic:nvPicPr>
+                  <pic:blipFill>
+                    <a:blip r:embed="rId13"/>
+                    <a:stretch>
+                      <a:fillRect/>
+                    </a:stretch>
+                  </pic:blipFill>
+                  <pic:spPr>
+                    <a:xfrm>
+                      <a:off x="0" y="0"/>
+                      <a:ext cx="5670550" cy="3019425"/>
+                    </a:xfrm>
+                    <a:prstGeom prst="rect">
+                      <a:avLst/>
+                    </a:prstGeom>
+                  </pic:spPr>
+                </pic:pic>
+              </a:graphicData>
+            </a:graphic>
+          </wp:inline>
+        </w:drawing>
+      </w:r>
+    </w:p>
+    <w:p>
+      <w:pPr>
+        <w:pStyle w:val="BodyText"/>
+        <w:spacing w:before="5"/>
+        <w:ind w:left="0"/>
+        <w:rPr>
+          <w:b/>
+          <w:bCs/>
+          <w:sz w:val="25"/>
+        </w:rPr>
+      </w:pPr>
+    </w:p>
+    <w:p>
+      <w:pPr>
+        <w:pStyle w:val="BodyText"/>
+        <w:spacing w:before="5"/>
+        <w:ind w:left="0"/>
+        <w:rPr>
+          <w:b/>
+          <w:bCs/>
+          <w:sz w:val="25"/>
+        </w:rPr>
+      </w:pPr>
+      <w:r>
+        <w:rPr>
+          <w:b/>
+          <w:bCs/>
+          <w:sz w:val="25"/>
+        </w:rPr>
+        <w:t>Correct Credentials:</w:t>
+      </w:r>
+    </w:p>
+    <w:p>
+      <w:pPr>
+        <w:pStyle w:val="BodyText"/>
+        <w:spacing w:before="5"/>
+        <w:ind w:left="0"/>
+        <w:rPr>
+          <w:b/>
+          <w:bCs/>
+          <w:sz w:val="25"/>
+        </w:rPr>
+      </w:pPr>
+    </w:p>
+    <w:p>
+      <w:pPr>
+        <w:pStyle w:val="BodyText"/>
+        <w:spacing w:before="5"/>
+        <w:ind w:left="0"/>
+        <w:rPr>
+          <w:b/>
+          <w:bCs/>
+          <w:sz w:val="25"/>
+        </w:rPr>
+      </w:pPr>
+      <w:r>
+        <w:rPr>
+          <w:b/>
+          <w:bCs/>
+          <w:sz w:val="25"/>
+        </w:rPr>
+        <w:drawing>
+          <wp:inline distT="0" distB="0" distL="0" distR="0" wp14:anchorId="00C7DAF7" wp14:editId="7AD67519">
+            <wp:extent cx="5670550" cy="2082165"/>
+            <wp:effectExtent l="0" t="0" r="6350" b="0"/>
+            <wp:docPr id="10" name="Picture 10"/>
+            <wp:cNvGraphicFramePr>
+              <a:graphicFrameLocks xmlns:a="http://schemas.openxmlformats.org/drawingml/2006/main" noChangeAspect="1"/>
+            </wp:cNvGraphicFramePr>
+            <a:graphic xmlns:a="http://schemas.openxmlformats.org/drawingml/2006/main">
+              <a:graphicData uri="http://schemas.openxmlformats.org/drawingml/2006/picture">
+                <pic:pic xmlns:pic="http://schemas.openxmlformats.org/drawingml/2006/picture">
+                  <pic:nvPicPr>
+                    <pic:cNvPr id="1" name=""/>
+                    <pic:cNvPicPr/>
+                  </pic:nvPicPr>
+                  <pic:blipFill>
+                    <a:blip r:embed="rId14"/>
+                    <a:stretch>
+                      <a:fillRect/>
+                    </a:stretch>
+                  </pic:blipFill>
+                  <pic:spPr>
+                    <a:xfrm>
+                      <a:off x="0" y="0"/>
+                      <a:ext cx="5670550" cy="2082165"/>
+                    </a:xfrm>
+                    <a:prstGeom prst="rect">
+                      <a:avLst/>
+                    </a:prstGeom>
+                  </pic:spPr>
+                </pic:pic>
+              </a:graphicData>
+            </a:graphic>
+          </wp:inline>
+        </w:drawing>
+      </w:r>
+    </w:p>
+    <w:p>
+      <w:pPr>
+        <w:pStyle w:val="BodyText"/>
+        <w:spacing w:before="5"/>
+        <w:ind w:left="0"/>
+        <w:rPr>
+          <w:b/>
+          <w:bCs/>
+          <w:sz w:val="25"/>
+        </w:rPr>
+      </w:pPr>
+      <w:r>
+        <w:rPr>
+          <w:b/>
+          <w:bCs/>
+          <w:sz w:val="25"/>
+        </w:rPr>
+        <w:t>Wrong Credentials:</w:t>
+      </w:r>
+    </w:p>
+    <w:p>
+      <w:pPr>
+        <w:pStyle w:val="BodyText"/>
+        <w:spacing w:before="5"/>
+        <w:ind w:left="0"/>
+        <w:rPr>
+          <w:b/>
+          <w:bCs/>
+          <w:sz w:val="25"/>
+        </w:rPr>
+      </w:pPr>
+      <w:r>
+        <w:rPr>
+          <w:b/>
+          <w:bCs/>
+          <w:sz w:val="25"/>
+        </w:rPr>
+        <w:drawing>
+          <wp:inline distT="0" distB="0" distL="0" distR="0" wp14:anchorId="57DFAEE8" wp14:editId="11020333">
+            <wp:extent cx="5670550" cy="3266440"/>
+            <wp:effectExtent l="0" t="0" r="6350" b="0"/>
+            <wp:docPr id="11" name="Picture 11"/>
+            <wp:cNvGraphicFramePr>
+              <a:graphicFrameLocks xmlns:a="http://schemas.openxmlformats.org/drawingml/2006/main" noChangeAspect="1"/>
+            </wp:cNvGraphicFramePr>
+            <a:graphic xmlns:a="http://schemas.openxmlformats.org/drawingml/2006/main">
+              <a:graphicData uri="http://schemas.openxmlformats.org/drawingml/2006/picture">
+                <pic:pic xmlns:pic="http://schemas.openxmlformats.org/drawingml/2006/picture">
+                  <pic:nvPicPr>
+                    <pic:cNvPr id="1" name=""/>
+                    <pic:cNvPicPr/>
+                  </pic:nvPicPr>
+                  <pic:blipFill>
+                    <a:blip r:embed="rId15"/>
+                    <a:stretch>
+                      <a:fillRect/>
+                    </a:stretch>
+                  </pic:blipFill>
+                  <pic:spPr>
+                    <a:xfrm>
+                      <a:off x="0" y="0"/>
+                      <a:ext cx="5670550" cy="3266440"/>
+                    </a:xfrm>
+                    <a:prstGeom prst="rect">
+                      <a:avLst/>
+                    </a:prstGeom>
+                  </pic:spPr>
+                </pic:pic>
+              </a:graphicData>
+            </a:graphic>
+          </wp:inline>
+        </w:drawing>
       </w:r>
     </w:p>
     <w:p>
@@ -3921,10 +3934,7 @@
         <w:t xml:space="preserve"> </w:t>
       </w:r>
       <w:r>
-        <w:t>attempt</w:t>
-      </w:r>
-      <w:r>
-        <w:t>s.</w:t>
+        <w:t>attempts.</w:t>
       </w:r>
     </w:p>
     <w:p>
@@ -3933,6 +3943,116 @@
         <w:spacing w:before="7"/>
         <w:ind w:left="0"/>
         <w:rPr>
+          <w:sz w:val="25"/>
+        </w:rPr>
+      </w:pPr>
+    </w:p>
+    <w:p>
+      <w:pPr>
+        <w:pStyle w:val="BodyText"/>
+        <w:spacing w:before="5"/>
+        <w:ind w:left="0"/>
+        <w:rPr>
+          <w:b/>
+          <w:bCs/>
+          <w:sz w:val="25"/>
+        </w:rPr>
+      </w:pPr>
+      <w:r>
+        <w:rPr>
+          <w:b/>
+          <w:bCs/>
+          <w:sz w:val="25"/>
+        </w:rPr>
+        <w:t xml:space="preserve">Refer </w:t>
+      </w:r>
+      <w:proofErr w:type="spellStart"/>
+      <w:r>
+        <w:rPr>
+          <w:b/>
+          <w:bCs/>
+          <w:sz w:val="25"/>
+        </w:rPr>
+        <w:t>Spring.Security.Assignment</w:t>
+      </w:r>
+      <w:proofErr w:type="spellEnd"/>
+      <w:r>
+        <w:rPr>
+          <w:b/>
+          <w:bCs/>
+          <w:sz w:val="25"/>
+        </w:rPr>
+        <w:t xml:space="preserve"> </w:t>
+      </w:r>
+      <w:r>
+        <w:rPr>
+          <w:b/>
+          <w:bCs/>
+          <w:sz w:val="25"/>
+        </w:rPr>
+        <w:t>Q</w:t>
+      </w:r>
+      <w:r>
+        <w:rPr>
+          <w:b/>
+          <w:bCs/>
+          <w:sz w:val="25"/>
+        </w:rPr>
+        <w:t xml:space="preserve">4,Q5,Q6 </w:t>
+      </w:r>
+      <w:r>
+        <w:rPr>
+          <w:b/>
+          <w:bCs/>
+          <w:sz w:val="25"/>
+        </w:rPr>
+        <w:t>file</w:t>
+      </w:r>
+    </w:p>
+    <w:p>
+      <w:pPr>
+        <w:pStyle w:val="BodyText"/>
+        <w:spacing w:before="7"/>
+        <w:ind w:left="0"/>
+        <w:rPr>
+          <w:b/>
+          <w:bCs/>
+          <w:sz w:val="25"/>
+        </w:rPr>
+      </w:pPr>
+    </w:p>
+    <w:p>
+      <w:pPr>
+        <w:pStyle w:val="BodyText"/>
+        <w:spacing w:before="7"/>
+        <w:ind w:left="0"/>
+        <w:rPr>
+          <w:b/>
+          <w:bCs/>
+          <w:sz w:val="25"/>
+        </w:rPr>
+      </w:pPr>
+    </w:p>
+    <w:p>
+      <w:pPr>
+        <w:pStyle w:val="BodyText"/>
+        <w:spacing w:before="7"/>
+        <w:ind w:left="0"/>
+        <w:rPr>
+          <w:b/>
+          <w:bCs/>
+          <w:sz w:val="25"/>
+        </w:rPr>
+      </w:pPr>
+    </w:p>
+    <w:p>
+      <w:pPr>
+        <w:pStyle w:val="BodyText"/>
+        <w:spacing w:before="7"/>
+        <w:ind w:left="0"/>
+        <w:rPr>
+          <w:b/>
+          <w:bCs/>
           <w:sz w:val="25"/>
         </w:rPr>
       </w:pPr>
@@ -4022,6 +4142,165 @@
         <w:spacing w:before="5"/>
         <w:ind w:left="0"/>
         <w:rPr>
+          <w:sz w:val="25"/>
+        </w:rPr>
+      </w:pPr>
+    </w:p>
+    <w:p>
+      <w:pPr>
+        <w:pStyle w:val="BodyText"/>
+        <w:spacing w:before="5"/>
+        <w:ind w:left="0"/>
+        <w:rPr>
+          <w:b/>
+          <w:bCs/>
+          <w:sz w:val="25"/>
+        </w:rPr>
+      </w:pPr>
+      <w:r>
+        <w:rPr>
+          <w:b/>
+          <w:bCs/>
+          <w:sz w:val="25"/>
+        </w:rPr>
+        <w:t xml:space="preserve">Refer </w:t>
+      </w:r>
+      <w:proofErr w:type="spellStart"/>
+      <w:r>
+        <w:rPr>
+          <w:b/>
+          <w:bCs/>
+          <w:sz w:val="25"/>
+        </w:rPr>
+        <w:t>Spring.Security.Assignment</w:t>
+      </w:r>
+      <w:proofErr w:type="spellEnd"/>
+      <w:r>
+        <w:rPr>
+          <w:b/>
+          <w:bCs/>
+          <w:sz w:val="25"/>
+        </w:rPr>
+        <w:t xml:space="preserve"> </w:t>
+      </w:r>
+      <w:r>
+        <w:rPr>
+          <w:b/>
+          <w:bCs/>
+          <w:sz w:val="25"/>
+        </w:rPr>
+        <w:t>Q</w:t>
+      </w:r>
+      <w:r>
+        <w:rPr>
+          <w:b/>
+          <w:bCs/>
+          <w:sz w:val="25"/>
+        </w:rPr>
+        <w:t xml:space="preserve">4,Q5,Q6 </w:t>
+      </w:r>
+      <w:r>
+        <w:rPr>
+          <w:b/>
+          <w:bCs/>
+          <w:sz w:val="25"/>
+        </w:rPr>
+        <w:t>file</w:t>
+      </w:r>
+    </w:p>
+    <w:p>
+      <w:pPr>
+        <w:pStyle w:val="BodyText"/>
+        <w:spacing w:before="5"/>
+        <w:ind w:left="0"/>
+        <w:rPr>
+          <w:sz w:val="25"/>
+        </w:rPr>
+      </w:pPr>
+    </w:p>
+    <w:p>
+      <w:pPr>
+        <w:pStyle w:val="BodyText"/>
+        <w:spacing w:before="5"/>
+        <w:ind w:left="0"/>
+        <w:rPr>
+          <w:b/>
+          <w:bCs/>
+          <w:sz w:val="25"/>
+        </w:rPr>
+      </w:pPr>
+      <w:r>
+        <w:rPr>
+          <w:b/>
+          <w:bCs/>
+          <w:sz w:val="25"/>
+        </w:rPr>
+        <w:t>Login Form with Remember me :</w:t>
+      </w:r>
+    </w:p>
+    <w:p>
+      <w:pPr>
+        <w:pStyle w:val="BodyText"/>
+        <w:spacing w:before="5"/>
+        <w:ind w:left="0"/>
+        <w:rPr>
+          <w:b/>
+          <w:bCs/>
+          <w:sz w:val="25"/>
+        </w:rPr>
+      </w:pPr>
+      <w:r>
+        <w:rPr>
+          <w:b/>
+          <w:bCs/>
+          <w:sz w:val="25"/>
+        </w:rPr>
+        <w:lastRenderedPageBreak/>
+        <w:drawing>
+          <wp:inline distT="0" distB="0" distL="0" distR="0" wp14:anchorId="54290235" wp14:editId="4039FE78">
+            <wp:extent cx="5670550" cy="3412490"/>
+            <wp:effectExtent l="0" t="0" r="6350" b="0"/>
+            <wp:docPr id="12" name="Picture 12"/>
+            <wp:cNvGraphicFramePr>
+              <a:graphicFrameLocks xmlns:a="http://schemas.openxmlformats.org/drawingml/2006/main" noChangeAspect="1"/>
+            </wp:cNvGraphicFramePr>
+            <a:graphic xmlns:a="http://schemas.openxmlformats.org/drawingml/2006/main">
+              <a:graphicData uri="http://schemas.openxmlformats.org/drawingml/2006/picture">
+                <pic:pic xmlns:pic="http://schemas.openxmlformats.org/drawingml/2006/picture">
+                  <pic:nvPicPr>
+                    <pic:cNvPr id="1" name=""/>
+                    <pic:cNvPicPr/>
+                  </pic:nvPicPr>
+                  <pic:blipFill>
+                    <a:blip r:embed="rId16"/>
+                    <a:stretch>
+                      <a:fillRect/>
+                    </a:stretch>
+                  </pic:blipFill>
+                  <pic:spPr>
+                    <a:xfrm>
+                      <a:off x="0" y="0"/>
+                      <a:ext cx="5670550" cy="3412490"/>
+                    </a:xfrm>
+                    <a:prstGeom prst="rect">
+                      <a:avLst/>
+                    </a:prstGeom>
+                  </pic:spPr>
+                </pic:pic>
+              </a:graphicData>
+            </a:graphic>
+          </wp:inline>
+        </w:drawing>
+      </w:r>
+    </w:p>
+    <w:p>
+      <w:pPr>
+        <w:pStyle w:val="BodyText"/>
+        <w:spacing w:before="5"/>
+        <w:ind w:left="0"/>
+        <w:rPr>
+          <w:b/>
+          <w:bCs/>
           <w:sz w:val="25"/>
         </w:rPr>
       </w:pPr>
@@ -4059,6 +4338,750 @@
       </w:r>
       <w:r>
         <w:t>technique)</w:t>
+      </w:r>
+    </w:p>
+    <w:p>
+      <w:pPr>
+        <w:pStyle w:val="ListParagraph"/>
+        <w:tabs>
+          <w:tab w:val="left" w:pos="481"/>
+        </w:tabs>
+        <w:spacing w:line="259" w:lineRule="auto"/>
+        <w:ind w:right="537" w:firstLine="0"/>
+      </w:pPr>
+    </w:p>
+    <w:p>
+      <w:pPr>
+        <w:pStyle w:val="BodyText"/>
+        <w:spacing w:before="5"/>
+        <w:ind w:left="0"/>
+        <w:rPr>
+          <w:b/>
+          <w:bCs/>
+          <w:sz w:val="25"/>
+        </w:rPr>
+      </w:pPr>
+      <w:r>
+        <w:rPr>
+          <w:b/>
+          <w:bCs/>
+          <w:sz w:val="25"/>
+        </w:rPr>
+        <w:t xml:space="preserve">Refer </w:t>
+      </w:r>
+      <w:proofErr w:type="spellStart"/>
+      <w:r>
+        <w:rPr>
+          <w:b/>
+          <w:bCs/>
+          <w:sz w:val="25"/>
+        </w:rPr>
+        <w:t>Spring.Security.Assignment</w:t>
+      </w:r>
+      <w:proofErr w:type="spellEnd"/>
+      <w:r>
+        <w:rPr>
+          <w:b/>
+          <w:bCs/>
+          <w:sz w:val="25"/>
+        </w:rPr>
+        <w:t xml:space="preserve"> </w:t>
+      </w:r>
+      <w:r>
+        <w:rPr>
+          <w:b/>
+          <w:bCs/>
+          <w:sz w:val="25"/>
+        </w:rPr>
+        <w:t>Q</w:t>
+      </w:r>
+      <w:r>
+        <w:rPr>
+          <w:b/>
+          <w:bCs/>
+          <w:sz w:val="25"/>
+        </w:rPr>
+        <w:t xml:space="preserve">4,Q5,Q6 </w:t>
+      </w:r>
+      <w:r>
+        <w:rPr>
+          <w:b/>
+          <w:bCs/>
+          <w:sz w:val="25"/>
+        </w:rPr>
+        <w:t>file</w:t>
+      </w:r>
+    </w:p>
+    <w:p>
+      <w:pPr>
+        <w:rPr>
+          <w:b/>
+          <w:bCs/>
+        </w:rPr>
+      </w:pPr>
+      <w:r>
+        <w:rPr>
+          <w:b/>
+          <w:bCs/>
+        </w:rPr>
+        <w:t xml:space="preserve"> </w:t>
+      </w:r>
+    </w:p>
+    <w:p>
+      <w:pPr>
+        <w:rPr>
+          <w:b/>
+          <w:bCs/>
+        </w:rPr>
+      </w:pPr>
+      <w:proofErr w:type="spellStart"/>
+      <w:r>
+        <w:rPr>
+          <w:b/>
+          <w:bCs/>
+        </w:rPr>
+        <w:t>AppConfig</w:t>
+      </w:r>
+      <w:proofErr w:type="spellEnd"/>
+      <w:r>
+        <w:rPr>
+          <w:b/>
+          <w:bCs/>
+        </w:rPr>
+        <w:t xml:space="preserve"> Class:</w:t>
+      </w:r>
+    </w:p>
+    <w:p>
+      <w:pPr>
+        <w:rPr>
+          <w:b/>
+          <w:bCs/>
+        </w:rPr>
+      </w:pPr>
+    </w:p>
+    <w:p>
+      <w:pPr>
+        <w:pStyle w:val="BodyText"/>
+        <w:rPr>
+          <w:lang w:val="en-IN"/>
+        </w:rPr>
+      </w:pPr>
+      <w:r>
+        <w:rPr>
+          <w:color w:val="000000"/>
+          <w:lang w:val="en-IN"/>
+        </w:rPr>
+        <w:t xml:space="preserve">    </w:t>
+      </w:r>
+      <w:r>
+        <w:rPr>
+          <w:lang w:val="en-IN"/>
+        </w:rPr>
+        <w:t>@Override</w:t>
+      </w:r>
+    </w:p>
+    <w:p>
+      <w:pPr>
+        <w:pStyle w:val="BodyText"/>
+        <w:rPr>
+          <w:lang w:val="en-IN"/>
+        </w:rPr>
+      </w:pPr>
+      <w:r>
+        <w:rPr>
+          <w:color w:val="000000"/>
+          <w:lang w:val="en-IN"/>
+        </w:rPr>
+        <w:t xml:space="preserve">    </w:t>
+      </w:r>
+      <w:r>
+        <w:rPr>
+          <w:b/>
+          <w:bCs/>
+          <w:color w:val="7F0055"/>
+          <w:lang w:val="en-IN"/>
+        </w:rPr>
+        <w:t>protected</w:t>
+      </w:r>
+      <w:r>
+        <w:rPr>
+          <w:color w:val="000000"/>
+          <w:lang w:val="en-IN"/>
+        </w:rPr>
+        <w:t xml:space="preserve"> </w:t>
+      </w:r>
+      <w:r>
+        <w:rPr>
+          <w:b/>
+          <w:bCs/>
+          <w:color w:val="7F0055"/>
+          <w:lang w:val="en-IN"/>
+        </w:rPr>
+        <w:t>void</w:t>
+      </w:r>
+      <w:r>
+        <w:rPr>
+          <w:color w:val="000000"/>
+          <w:lang w:val="en-IN"/>
+        </w:rPr>
+        <w:t xml:space="preserve"> configure(</w:t>
+      </w:r>
+      <w:proofErr w:type="spellStart"/>
+      <w:r>
+        <w:rPr>
+          <w:color w:val="000000"/>
+          <w:lang w:val="en-IN"/>
+        </w:rPr>
+        <w:t>AuthenticationManagerBuilder</w:t>
+      </w:r>
+      <w:proofErr w:type="spellEnd"/>
+      <w:r>
+        <w:rPr>
+          <w:color w:val="000000"/>
+          <w:lang w:val="en-IN"/>
+        </w:rPr>
+        <w:t xml:space="preserve"> </w:t>
+      </w:r>
+      <w:r>
+        <w:rPr>
+          <w:color w:val="6A3E3E"/>
+          <w:lang w:val="en-IN"/>
+        </w:rPr>
+        <w:t>auth</w:t>
+      </w:r>
+      <w:r>
+        <w:rPr>
+          <w:color w:val="000000"/>
+          <w:lang w:val="en-IN"/>
+        </w:rPr>
+        <w:t xml:space="preserve">) </w:t>
+      </w:r>
+      <w:r>
+        <w:rPr>
+          <w:b/>
+          <w:bCs/>
+          <w:color w:val="7F0055"/>
+          <w:lang w:val="en-IN"/>
+        </w:rPr>
+        <w:t>throws</w:t>
+      </w:r>
+      <w:r>
+        <w:rPr>
+          <w:color w:val="000000"/>
+          <w:lang w:val="en-IN"/>
+        </w:rPr>
+        <w:t xml:space="preserve"> Exception {</w:t>
+      </w:r>
+    </w:p>
+    <w:p>
+      <w:pPr>
+        <w:pStyle w:val="BodyText"/>
+        <w:rPr>
+          <w:lang w:val="en-IN"/>
+        </w:rPr>
+      </w:pPr>
+      <w:r>
+        <w:rPr>
+          <w:color w:val="000000"/>
+          <w:lang w:val="en-IN"/>
+        </w:rPr>
+        <w:t xml:space="preserve">        </w:t>
+      </w:r>
+      <w:r>
+        <w:rPr>
+          <w:color w:val="6A3E3E"/>
+          <w:lang w:val="en-IN"/>
+        </w:rPr>
+        <w:t>auth</w:t>
+      </w:r>
+    </w:p>
+    <w:p>
+      <w:pPr>
+        <w:pStyle w:val="BodyText"/>
+        <w:rPr>
+          <w:lang w:val="en-IN"/>
+        </w:rPr>
+      </w:pPr>
+      <w:r>
+        <w:rPr>
+          <w:color w:val="000000"/>
+          <w:lang w:val="en-IN"/>
+        </w:rPr>
+        <w:t xml:space="preserve">                .</w:t>
+      </w:r>
+      <w:proofErr w:type="spellStart"/>
+      <w:r>
+        <w:rPr>
+          <w:color w:val="000000"/>
+          <w:lang w:val="en-IN"/>
+        </w:rPr>
+        <w:t>userDetailsService</w:t>
+      </w:r>
+      <w:proofErr w:type="spellEnd"/>
+      <w:r>
+        <w:rPr>
+          <w:color w:val="000000"/>
+          <w:lang w:val="en-IN"/>
+        </w:rPr>
+        <w:t>(</w:t>
+      </w:r>
+      <w:proofErr w:type="spellStart"/>
+      <w:r>
+        <w:rPr>
+          <w:color w:val="0000C0"/>
+          <w:lang w:val="en-IN"/>
+        </w:rPr>
+        <w:t>customUserDetailService</w:t>
+      </w:r>
+      <w:proofErr w:type="spellEnd"/>
+      <w:r>
+        <w:rPr>
+          <w:color w:val="000000"/>
+          <w:lang w:val="en-IN"/>
+        </w:rPr>
+        <w:t>)</w:t>
+      </w:r>
+    </w:p>
+    <w:p>
+      <w:pPr>
+        <w:pStyle w:val="BodyText"/>
+        <w:rPr>
+          <w:lang w:val="en-IN"/>
+        </w:rPr>
+      </w:pPr>
+      <w:r>
+        <w:rPr>
+          <w:color w:val="000000"/>
+          <w:lang w:val="en-IN"/>
+        </w:rPr>
+        <w:t xml:space="preserve">                .</w:t>
+      </w:r>
+      <w:proofErr w:type="spellStart"/>
+      <w:r>
+        <w:rPr>
+          <w:color w:val="000000"/>
+          <w:lang w:val="en-IN"/>
+        </w:rPr>
+        <w:t>passwordEncoder</w:t>
+      </w:r>
+      <w:proofErr w:type="spellEnd"/>
+      <w:r>
+        <w:rPr>
+          <w:color w:val="000000"/>
+          <w:lang w:val="en-IN"/>
+        </w:rPr>
+        <w:t>(</w:t>
+      </w:r>
+      <w:proofErr w:type="spellStart"/>
+      <w:r>
+        <w:rPr>
+          <w:color w:val="000000"/>
+          <w:lang w:val="en-IN"/>
+        </w:rPr>
+        <w:t>passwordEncoder</w:t>
+      </w:r>
+      <w:proofErr w:type="spellEnd"/>
+      <w:r>
+        <w:rPr>
+          <w:color w:val="000000"/>
+          <w:lang w:val="en-IN"/>
+        </w:rPr>
+        <w:t>());</w:t>
+      </w:r>
+    </w:p>
+    <w:p>
+      <w:pPr>
+        <w:pStyle w:val="BodyText"/>
+        <w:rPr>
+          <w:lang w:val="en-IN"/>
+        </w:rPr>
+      </w:pPr>
+      <w:r>
+        <w:rPr>
+          <w:color w:val="000000"/>
+          <w:lang w:val="en-IN"/>
+        </w:rPr>
+        <w:t xml:space="preserve">    }</w:t>
+      </w:r>
+    </w:p>
+    <w:p>
+      <w:pPr>
+        <w:pStyle w:val="BodyText"/>
+        <w:rPr>
+          <w:lang w:val="en-IN"/>
+        </w:rPr>
+      </w:pPr>
+    </w:p>
+    <w:p>
+      <w:pPr>
+        <w:pStyle w:val="BodyText"/>
+        <w:rPr>
+          <w:lang w:val="en-IN"/>
+        </w:rPr>
+      </w:pPr>
+      <w:r>
+        <w:rPr>
+          <w:color w:val="000000"/>
+          <w:lang w:val="en-IN"/>
+        </w:rPr>
+        <w:t xml:space="preserve">    </w:t>
+      </w:r>
+      <w:r>
+        <w:rPr>
+          <w:lang w:val="en-IN"/>
+        </w:rPr>
+        <w:t>@Bean</w:t>
+      </w:r>
+    </w:p>
+    <w:p>
+      <w:pPr>
+        <w:pStyle w:val="BodyText"/>
+        <w:rPr>
+          <w:lang w:val="en-IN"/>
+        </w:rPr>
+      </w:pPr>
+      <w:r>
+        <w:rPr>
+          <w:color w:val="000000"/>
+          <w:lang w:val="en-IN"/>
+        </w:rPr>
+        <w:t xml:space="preserve">    </w:t>
+      </w:r>
+      <w:r>
+        <w:rPr>
+          <w:b/>
+          <w:bCs/>
+          <w:color w:val="7F0055"/>
+          <w:lang w:val="en-IN"/>
+        </w:rPr>
+        <w:t>public</w:t>
+      </w:r>
+      <w:r>
+        <w:rPr>
+          <w:color w:val="000000"/>
+          <w:lang w:val="en-IN"/>
+        </w:rPr>
+        <w:t xml:space="preserve"> </w:t>
+      </w:r>
+      <w:proofErr w:type="spellStart"/>
+      <w:r>
+        <w:rPr>
+          <w:color w:val="000000"/>
+          <w:lang w:val="en-IN"/>
+        </w:rPr>
+        <w:t>BCryptPasswordEncoder</w:t>
+      </w:r>
+      <w:proofErr w:type="spellEnd"/>
+      <w:r>
+        <w:rPr>
+          <w:color w:val="000000"/>
+          <w:lang w:val="en-IN"/>
+        </w:rPr>
+        <w:t xml:space="preserve"> </w:t>
+      </w:r>
+      <w:proofErr w:type="spellStart"/>
+      <w:r>
+        <w:rPr>
+          <w:color w:val="000000"/>
+          <w:lang w:val="en-IN"/>
+        </w:rPr>
+        <w:t>passwordEncoder</w:t>
+      </w:r>
+      <w:proofErr w:type="spellEnd"/>
+      <w:r>
+        <w:rPr>
+          <w:color w:val="000000"/>
+          <w:lang w:val="en-IN"/>
+        </w:rPr>
+        <w:t>() {</w:t>
+      </w:r>
+    </w:p>
+    <w:p>
+      <w:pPr>
+        <w:pStyle w:val="BodyText"/>
+        <w:rPr>
+          <w:lang w:val="en-IN"/>
+        </w:rPr>
+      </w:pPr>
+      <w:r>
+        <w:rPr>
+          <w:color w:val="000000"/>
+          <w:lang w:val="en-IN"/>
+        </w:rPr>
+        <w:t xml:space="preserve">        </w:t>
+      </w:r>
+      <w:r>
+        <w:rPr>
+          <w:b/>
+          <w:bCs/>
+          <w:color w:val="7F0055"/>
+          <w:lang w:val="en-IN"/>
+        </w:rPr>
+        <w:t>return</w:t>
+      </w:r>
+      <w:r>
+        <w:rPr>
+          <w:color w:val="000000"/>
+          <w:lang w:val="en-IN"/>
+        </w:rPr>
+        <w:t xml:space="preserve"> </w:t>
+      </w:r>
+      <w:r>
+        <w:rPr>
+          <w:b/>
+          <w:bCs/>
+          <w:color w:val="7F0055"/>
+          <w:lang w:val="en-IN"/>
+        </w:rPr>
+        <w:t>new</w:t>
+      </w:r>
+      <w:r>
+        <w:rPr>
+          <w:color w:val="000000"/>
+          <w:lang w:val="en-IN"/>
+        </w:rPr>
+        <w:t xml:space="preserve"> </w:t>
+      </w:r>
+      <w:proofErr w:type="spellStart"/>
+      <w:r>
+        <w:rPr>
+          <w:color w:val="000000"/>
+          <w:lang w:val="en-IN"/>
+        </w:rPr>
+        <w:t>BCryptPasswordEncoder</w:t>
+      </w:r>
+      <w:proofErr w:type="spellEnd"/>
+      <w:r>
+        <w:rPr>
+          <w:color w:val="000000"/>
+          <w:lang w:val="en-IN"/>
+        </w:rPr>
+        <w:t>(10);</w:t>
+      </w:r>
+    </w:p>
+    <w:p>
+      <w:pPr>
+        <w:pStyle w:val="BodyText"/>
+        <w:rPr>
+          <w:color w:val="000000"/>
+          <w:lang w:val="en-IN"/>
+        </w:rPr>
+      </w:pPr>
+      <w:r>
+        <w:rPr>
+          <w:color w:val="000000"/>
+          <w:lang w:val="en-IN"/>
+        </w:rPr>
+        <w:t xml:space="preserve">  </w:t>
+      </w:r>
+    </w:p>
+    <w:p>
+      <w:pPr>
+        <w:pStyle w:val="BodyText"/>
+        <w:rPr>
+          <w:color w:val="000000"/>
+          <w:lang w:val="en-IN"/>
+        </w:rPr>
+      </w:pPr>
+      <w:r>
+        <w:rPr>
+          <w:color w:val="000000"/>
+          <w:lang w:val="en-IN"/>
+        </w:rPr>
+        <w:t xml:space="preserve">  }</w:t>
+      </w:r>
+    </w:p>
+    <w:p>
+      <w:pPr>
+        <w:pStyle w:val="BodyText"/>
+        <w:rPr>
+          <w:color w:val="000000"/>
+          <w:lang w:val="en-IN"/>
+        </w:rPr>
+      </w:pPr>
+    </w:p>
+    <w:p>
+      <w:pPr>
+        <w:pStyle w:val="BodyText"/>
+        <w:ind w:left="0"/>
+        <w:rPr>
+          <w:rFonts w:asciiTheme="minorHAnsi" w:hAnsiTheme="minorHAnsi" w:cstheme="minorHAnsi"/>
+          <w:b/>
+          <w:bCs/>
+          <w:color w:val="000000"/>
+          <w:sz w:val="24"/>
+          <w:szCs w:val="24"/>
+          <w:lang w:val="en-IN"/>
+        </w:rPr>
+      </w:pPr>
+      <w:r>
+        <w:rPr>
+          <w:rFonts w:asciiTheme="minorHAnsi" w:hAnsiTheme="minorHAnsi" w:cstheme="minorHAnsi"/>
+          <w:b/>
+          <w:bCs/>
+          <w:color w:val="000000"/>
+          <w:sz w:val="24"/>
+          <w:szCs w:val="24"/>
+          <w:lang w:val="en-IN"/>
+        </w:rPr>
+        <w:t xml:space="preserve">Database </w:t>
+      </w:r>
+      <w:r>
+        <w:rPr>
+          <w:rFonts w:asciiTheme="minorHAnsi" w:hAnsiTheme="minorHAnsi" w:cstheme="minorHAnsi"/>
+          <w:b/>
+          <w:bCs/>
+          <w:color w:val="232629"/>
+          <w:sz w:val="24"/>
+          <w:szCs w:val="24"/>
+          <w:shd w:val="clear" w:color="auto" w:fill="FFFFFF"/>
+        </w:rPr>
+        <w:t>u</w:t>
+      </w:r>
+      <w:r>
+        <w:rPr>
+          <w:rFonts w:asciiTheme="minorHAnsi" w:hAnsiTheme="minorHAnsi" w:cstheme="minorHAnsi"/>
+          <w:b/>
+          <w:bCs/>
+          <w:color w:val="232629"/>
+          <w:sz w:val="24"/>
+          <w:szCs w:val="24"/>
+          <w:shd w:val="clear" w:color="auto" w:fill="FFFFFF"/>
+        </w:rPr>
+        <w:t>s</w:t>
+      </w:r>
+      <w:r>
+        <w:rPr>
+          <w:rFonts w:asciiTheme="minorHAnsi" w:hAnsiTheme="minorHAnsi" w:cstheme="minorHAnsi"/>
+          <w:b/>
+          <w:bCs/>
+          <w:color w:val="232629"/>
+          <w:sz w:val="24"/>
+          <w:szCs w:val="24"/>
+          <w:shd w:val="clear" w:color="auto" w:fill="FFFFFF"/>
+        </w:rPr>
+        <w:t>ing</w:t>
+      </w:r>
+      <w:r>
+        <w:rPr>
+          <w:rFonts w:asciiTheme="minorHAnsi" w:hAnsiTheme="minorHAnsi" w:cstheme="minorHAnsi"/>
+          <w:b/>
+          <w:bCs/>
+          <w:color w:val="232629"/>
+          <w:sz w:val="24"/>
+          <w:szCs w:val="24"/>
+          <w:shd w:val="clear" w:color="auto" w:fill="FFFFFF"/>
+        </w:rPr>
+        <w:t xml:space="preserve"> bc</w:t>
+      </w:r>
+      <w:proofErr w:type="spellStart"/>
+      <w:r>
+        <w:rPr>
+          <w:rFonts w:asciiTheme="minorHAnsi" w:hAnsiTheme="minorHAnsi" w:cstheme="minorHAnsi"/>
+          <w:b/>
+          <w:bCs/>
+          <w:color w:val="232629"/>
+          <w:sz w:val="24"/>
+          <w:szCs w:val="24"/>
+          <w:shd w:val="clear" w:color="auto" w:fill="FFFFFF"/>
+        </w:rPr>
+        <w:t>rypt</w:t>
+      </w:r>
+      <w:proofErr w:type="spellEnd"/>
+      <w:r>
+        <w:rPr>
+          <w:rFonts w:asciiTheme="minorHAnsi" w:hAnsiTheme="minorHAnsi" w:cstheme="minorHAnsi"/>
+          <w:b/>
+          <w:bCs/>
+          <w:color w:val="232629"/>
+          <w:sz w:val="24"/>
+          <w:szCs w:val="24"/>
+          <w:shd w:val="clear" w:color="auto" w:fill="FFFFFF"/>
+        </w:rPr>
+        <w:t xml:space="preserve"> for storing passwords</w:t>
+      </w:r>
+      <w:r>
+        <w:rPr>
+          <w:rFonts w:asciiTheme="minorHAnsi" w:hAnsiTheme="minorHAnsi" w:cstheme="minorHAnsi"/>
+          <w:b/>
+          <w:bCs/>
+          <w:color w:val="000000"/>
+          <w:sz w:val="24"/>
+          <w:szCs w:val="24"/>
+          <w:lang w:val="en-IN"/>
+        </w:rPr>
+        <w:t xml:space="preserve"> :</w:t>
+      </w:r>
+    </w:p>
+    <w:p>
+      <w:pPr>
+        <w:pStyle w:val="BodyText"/>
+        <w:ind w:left="0"/>
+        <w:rPr>
+          <w:b/>
+          <w:bCs/>
+          <w:color w:val="000000"/>
+          <w:lang w:val="en-IN"/>
+        </w:rPr>
+      </w:pPr>
+    </w:p>
+    <w:p>
+      <w:pPr>
+        <w:pStyle w:val="BodyText"/>
+        <w:ind w:left="0"/>
+        <w:rPr>
+          <w:b/>
+          <w:bCs/>
+        </w:rPr>
+      </w:pPr>
+      <w:r>
+        <w:rPr>
+          <w:b/>
+          <w:bCs/>
+          <w:sz w:val="25"/>
+        </w:rPr>
+        <w:drawing>
+          <wp:inline distT="0" distB="0" distL="0" distR="0" wp14:anchorId="7A123A65" wp14:editId="05E2DE61">
+            <wp:extent cx="5692580" cy="1002323"/>
+            <wp:effectExtent l="0" t="0" r="3810" b="7620"/>
+            <wp:docPr id="13" name="Picture 13"/>
+            <wp:cNvGraphicFramePr>
+              <a:graphicFrameLocks xmlns:a="http://schemas.openxmlformats.org/drawingml/2006/main" noChangeAspect="1"/>
+            </wp:cNvGraphicFramePr>
+            <a:graphic xmlns:a="http://schemas.openxmlformats.org/drawingml/2006/main">
+              <a:graphicData uri="http://schemas.openxmlformats.org/drawingml/2006/picture">
+                <pic:pic xmlns:pic="http://schemas.openxmlformats.org/drawingml/2006/picture">
+                  <pic:nvPicPr>
+                    <pic:cNvPr id="1" name=""/>
+                    <pic:cNvPicPr/>
+                  </pic:nvPicPr>
+                  <pic:blipFill rotWithShape="1">
+                    <a:blip r:embed="rId12"/>
+                    <a:srcRect t="40050" b="26785"/>
+                    <a:stretch/>
+                  </pic:blipFill>
+                  <pic:spPr bwMode="auto">
+                    <a:xfrm>
+                      <a:off x="0" y="0"/>
+                      <a:ext cx="5745232" cy="1011594"/>
+                    </a:xfrm>
+                    <a:prstGeom prst="rect">
+                      <a:avLst/>
+                    </a:prstGeom>
+                    <a:ln>
+                      <a:noFill/>
+                    </a:ln>
+                    <a:extLst>
+                      <a:ext uri="{53640926-AAD7-44D8-BBD7-CCE9431645EC}">
+                        <a14:shadowObscured xmlns:a14="http://schemas.microsoft.com/office/drawing/2010/main"/>
+                      </a:ext>
+                    </a:extLst>
+                  </pic:spPr>
+                </pic:pic>
+              </a:graphicData>
+            </a:graphic>
+          </wp:inline>
+        </w:drawing>
       </w:r>
     </w:p>
     <w:sectPr>

</xml_diff>